<commit_message>
documenting the scalaML package
</commit_message>
<xml_diff>
--- a/Intro_Statistical_Computing.docx
+++ b/Intro_Statistical_Computing.docx
@@ -153,12 +153,12 @@
         <w:jc w:val="both"/>
         <w:rPr/>
       </w:pPr>
-      <w:bookmarkStart w:id="3" w:name="__UnoMark__87_205953933"/>
+      <w:bookmarkStart w:id="3" w:name="__UnoMark__63_205953933"/>
       <w:bookmarkStart w:id="4" w:name="__UnoMark__45_205953933"/>
-      <w:bookmarkStart w:id="5" w:name="__UnoMark__63_205953933"/>
-      <w:bookmarkStart w:id="6" w:name="__UnoMark__87_205953933"/>
+      <w:bookmarkStart w:id="5" w:name="__UnoMark__87_205953933"/>
+      <w:bookmarkStart w:id="6" w:name="__UnoMark__63_205953933"/>
       <w:bookmarkStart w:id="7" w:name="__UnoMark__45_205953933"/>
-      <w:bookmarkStart w:id="8" w:name="__UnoMark__63_205953933"/>
+      <w:bookmarkStart w:id="8" w:name="__UnoMark__87_205953933"/>
       <w:bookmarkEnd w:id="6"/>
       <w:bookmarkEnd w:id="7"/>
       <w:bookmarkEnd w:id="8"/>
@@ -174,11 +174,7 @@
       </w:pPr>
       <w:r>
         <w:rPr/>
-        <w:t xml:space="preserve">This work gathers together my learning steps towards using Scala as an environment for statistical computing. </w:t>
-      </w:r>
-      <w:r>
-        <w:rPr/>
-        <w:t xml:space="preserve">My background in statistics and linear algebra helped a lot, so it does assume the interested people passed their statistics courses. The big advantage of Scala is it allows you to express your thoughts in a natural manner, so having a clear idea of what you want to implement really helps a lot.    </w:t>
+        <w:t xml:space="preserve">This work gathers together my learning steps towards using Scala as an environment for statistical computing. My background in statistics and linear algebra helped a lot, so it does assume the interested people passed their statistics courses. The big advantage of Scala is it allows you to express your thoughts in a natural manner, so having a clear idea of what you want to implement really helps a lot.    </w:t>
       </w:r>
     </w:p>
     <w:p>
@@ -205,57 +201,72 @@
         </w:rPr>
         <w:t>1</w:t>
       </w:r>
-      <w:bookmarkStart w:id="11" w:name="__UnoMark__98_205953933"/>
-      <w:bookmarkStart w:id="12" w:name="__UnoMark__90_205953933"/>
+      <w:bookmarkStart w:id="11" w:name="__UnoMark__90_205953933"/>
+      <w:bookmarkStart w:id="12" w:name="__UnoMark__98_205953933"/>
       <w:bookmarkEnd w:id="9"/>
       <w:bookmarkEnd w:id="11"/>
       <w:bookmarkEnd w:id="12"/>
       <w:r>
         <w:rPr/>
+        <w:t xml:space="preserve"> and come back later. This is a normal iterative approach used by anyone who wants to get into a new field. </w:t>
+      </w:r>
+      <w:r>
+        <w:rPr/>
+        <w:t>The main aim of this work is to serve as documentation for the scalaML package developed by me at INCDS. The GitHub repository of the project can be found at the following link:</w:t>
+      </w:r>
+    </w:p>
+    <w:p>
+      <w:pPr>
+        <w:pStyle w:val="Normal"/>
+        <w:jc w:val="both"/>
+        <w:rPr/>
+      </w:pPr>
+      <w:hyperlink r:id="rId2">
+        <w:r>
+          <w:rPr>
+            <w:rStyle w:val="InternetLink"/>
+          </w:rPr>
+          <w:t>https://github.com/RoxanaTesileanu/multivariate_analyses/tree/master/DeepLearning/src/main/scala/com/incds/scalaML</w:t>
+        </w:r>
+      </w:hyperlink>
+      <w:r>
+        <w:rPr/>
+        <w:t xml:space="preserve">. </w:t>
+      </w:r>
+    </w:p>
+    <w:p>
+      <w:pPr>
+        <w:pStyle w:val="Normal"/>
+        <w:jc w:val="both"/>
+        <w:rPr/>
+      </w:pPr>
+      <w:r>
+        <w:rPr/>
+      </w:r>
+    </w:p>
+    <w:p>
+      <w:pPr>
+        <w:pStyle w:val="Normal"/>
+        <w:jc w:val="both"/>
+        <w:rPr/>
+      </w:pPr>
+      <w:r>
+        <w:rPr/>
+        <w:t xml:space="preserve">As mentioned previously, in order to use the scalaML package, you need to install Scala and sbt. Supposed you passed through these initial steps successfully, you can create a new Scala project using sbt.       </w:t>
+      </w:r>
+    </w:p>
+    <w:p>
+      <w:pPr>
+        <w:pStyle w:val="Normal"/>
+        <w:jc w:val="both"/>
+        <w:rPr/>
+      </w:pPr>
+      <w:r>
+        <w:rPr/>
         <w:t xml:space="preserve"> </w:t>
       </w:r>
       <w:r>
         <w:rPr/>
-        <w:t xml:space="preserve">and come back later. This is a normal iterative approach used by anyone who wants to get into a new field.   </w:t>
-      </w:r>
-    </w:p>
-    <w:p>
-      <w:pPr>
-        <w:pStyle w:val="Normal"/>
-        <w:jc w:val="both"/>
-        <w:rPr/>
-      </w:pPr>
-      <w:r>
-        <w:rPr/>
-      </w:r>
-    </w:p>
-    <w:p>
-      <w:pPr>
-        <w:pStyle w:val="Normal"/>
-        <w:jc w:val="both"/>
-        <w:rPr/>
-      </w:pPr>
-      <w:r>
-        <w:rPr/>
-      </w:r>
-    </w:p>
-    <w:p>
-      <w:pPr>
-        <w:pStyle w:val="Normal"/>
-        <w:jc w:val="both"/>
-        <w:rPr/>
-      </w:pPr>
-      <w:r>
-        <w:rPr/>
-      </w:r>
-    </w:p>
-    <w:p>
-      <w:pPr>
-        <w:pStyle w:val="Normal"/>
-        <w:rPr/>
-      </w:pPr>
-      <w:r>
-        <w:rPr/>
         <w:t xml:space="preserve">  </w:t>
       </w:r>
     </w:p>
@@ -287,6 +298,15 @@
       </w:pPr>
       <w:r>
         <w:rPr/>
+      </w:r>
+    </w:p>
+    <w:p>
+      <w:pPr>
+        <w:pStyle w:val="Normal"/>
+        <w:rPr/>
+      </w:pPr>
+      <w:r>
+        <w:rPr/>
         <w:t xml:space="preserve">  </w:t>
       </w:r>
     </w:p>
@@ -308,6 +328,37 @@
       </w:pPr>
       <w:r>
         <w:rPr/>
+      </w:r>
+    </w:p>
+    <w:p>
+      <w:pPr>
+        <w:pStyle w:val="Normal"/>
+        <w:jc w:val="both"/>
+        <w:rPr/>
+      </w:pPr>
+      <w:r>
+        <w:rPr/>
+        <w:t xml:space="preserve">  </w:t>
+      </w:r>
+    </w:p>
+    <w:p>
+      <w:pPr>
+        <w:pStyle w:val="Normal"/>
+        <w:jc w:val="both"/>
+        <w:rPr/>
+      </w:pPr>
+      <w:r>
+        <w:rPr/>
+      </w:r>
+    </w:p>
+    <w:p>
+      <w:pPr>
+        <w:pStyle w:val="Normal"/>
+        <w:jc w:val="both"/>
+        <w:rPr/>
+      </w:pPr>
+      <w:r>
+        <w:rPr/>
         <w:t xml:space="preserve">    </w:t>
       </w:r>
     </w:p>
@@ -332,7 +383,7 @@
       </w:r>
     </w:p>
     <w:sectPr>
-      <w:footerReference w:type="default" r:id="rId2"/>
+      <w:footerReference w:type="default" r:id="rId3"/>
       <w:type w:val="nextPage"/>
       <w:pgSz w:w="12240" w:h="15840"/>
       <w:pgMar w:left="1134" w:right="1134" w:header="0" w:top="1134" w:footer="1134" w:bottom="1693" w:gutter="0"/>
@@ -365,7 +416,7 @@
       <w:fldChar w:fldCharType="separate"/>
     </w:r>
     <w:r>
-      <w:t>1</w:t>
+      <w:t>2</w:t>
     </w:r>
     <w:r>
       <w:fldChar w:fldCharType="end"/>
@@ -600,6 +651,7 @@
     <w:rPrDefault>
       <w:rPr>
         <w:rFonts w:ascii="Liberation Serif" w:hAnsi="Liberation Serif" w:eastAsia="Noto Sans CJK SC Regular" w:cs="FreeSans"/>
+        <w:sz w:val="20"/>
         <w:szCs w:val="24"/>
         <w:lang w:val="en-US" w:eastAsia="zh-CN" w:bidi="hi-IN"/>
       </w:rPr>

</xml_diff>

<commit_message>
starting documentation for the scalaML package
</commit_message>
<xml_diff>
--- a/Intro_Statistical_Computing.docx
+++ b/Intro_Statistical_Computing.docx
@@ -109,7 +109,7 @@
       <w:hyperlink w:anchor="__RefHeading___Toc214_241067100">
         <w:r>
           <w:rPr>
-            <w:rStyle w:val="Style"/>
+            <w:rStyle w:val="IndexLink"/>
           </w:rPr>
           <w:t>Getting started</w:t>
           <w:tab/>
@@ -128,7 +128,7 @@
       <w:hyperlink w:anchor="__RefHeading___Toc130_537809076">
         <w:r>
           <w:rPr>
-            <w:rStyle w:val="Style"/>
+            <w:rStyle w:val="IndexLink"/>
           </w:rPr>
           <w:t>Bibliography</w:t>
           <w:tab/>
@@ -154,7 +154,7 @@
         <w:pStyle w:val="Heading1"/>
         <w:numPr>
           <w:ilvl w:val="0"/>
-          <w:numId w:val="2"/>
+          <w:numId w:val="3"/>
         </w:numPr>
         <w:ind w:left="0" w:hanging="0"/>
         <w:rPr/>
@@ -172,12 +172,12 @@
         <w:jc w:val="both"/>
         <w:rPr/>
       </w:pPr>
-      <w:bookmarkStart w:id="3" w:name="__UnoMark__87_205953933"/>
+      <w:bookmarkStart w:id="3" w:name="__UnoMark__63_205953933"/>
       <w:bookmarkStart w:id="4" w:name="__UnoMark__45_205953933"/>
-      <w:bookmarkStart w:id="5" w:name="__UnoMark__63_205953933"/>
-      <w:bookmarkStart w:id="6" w:name="__UnoMark__87_205953933"/>
+      <w:bookmarkStart w:id="5" w:name="__UnoMark__87_205953933"/>
+      <w:bookmarkStart w:id="6" w:name="__UnoMark__63_205953933"/>
       <w:bookmarkStart w:id="7" w:name="__UnoMark__45_205953933"/>
-      <w:bookmarkStart w:id="8" w:name="__UnoMark__63_205953933"/>
+      <w:bookmarkStart w:id="8" w:name="__UnoMark__87_205953933"/>
       <w:bookmarkEnd w:id="6"/>
       <w:bookmarkEnd w:id="7"/>
       <w:bookmarkEnd w:id="8"/>
@@ -206,9 +206,9 @@
         <w:rPr/>
         <w:t>In order to begin with statistical computing in Scala, you need to install the appropriate tools on your computer. Because different operating systems require different installing procedures, I will let you check the websites of the tools used and extract the information needed to install them on your computer. So, visit the website of the Scala language and of sbt and follow the instructions found there. If you encounter big problems you can grasp to the introduction into the Scala language of Jason Swartz</w:t>
       </w:r>
-      <w:bookmarkStart w:id="9" w:name="__UnoMark__96_537809076"/>
+      <w:bookmarkStart w:id="9" w:name="ZOTERO_BREF_qiSW5XN0jhb6"/>
       <w:bookmarkStart w:id="10" w:name="__UnoMark__84_537809076"/>
-      <w:bookmarkStart w:id="11" w:name="ZOTERO_BREF_qiSW5XN0jhb6"/>
+      <w:bookmarkStart w:id="11" w:name="__UnoMark__96_537809076"/>
       <w:bookmarkStart w:id="12" w:name="__UnoMark__86_205953933"/>
       <w:bookmarkEnd w:id="12"/>
       <w:r>
@@ -222,8 +222,8 @@
         </w:rPr>
         <w:t>1</w:t>
       </w:r>
-      <w:bookmarkStart w:id="13" w:name="__UnoMark__98_205953933"/>
-      <w:bookmarkStart w:id="14" w:name="__UnoMark__90_205953933"/>
+      <w:bookmarkStart w:id="13" w:name="__UnoMark__90_205953933"/>
+      <w:bookmarkStart w:id="14" w:name="__UnoMark__98_205953933"/>
       <w:bookmarkEnd w:id="9"/>
       <w:bookmarkEnd w:id="10"/>
       <w:bookmarkEnd w:id="11"/>
@@ -245,7 +245,19 @@
           <w:rPr>
             <w:rStyle w:val="InternetLink"/>
           </w:rPr>
-          <w:t>https://github.com/RoxanaTesileanu/multivariate_analyses/tree/master/DeepLearning/src/main/scala/com/incds/scalaML</w:t>
+          <w:t>https://github.com/RoxanaTesileanu/multivariate_analyses/tree/master/DeepLearning/src/main/scala/com/</w:t>
+        </w:r>
+        <w:r>
+          <w:rPr>
+            <w:rStyle w:val="InternetLink"/>
+          </w:rPr>
+          <w:t>mai</w:t>
+        </w:r>
+        <w:r>
+          <w:rPr>
+            <w:rStyle w:val="InternetLink"/>
+          </w:rPr>
+          <w:t>/scalaML</w:t>
         </w:r>
       </w:hyperlink>
       <w:r>
@@ -271,16 +283,12 @@
       </w:pPr>
       <w:r>
         <w:rPr/>
-        <w:t xml:space="preserve">As mentioned previously, in order to use the scalaML package, you need to install Scala and sbt. Supposed you passed through these initial steps successfully, you can create a new Scala project using sbt. </w:t>
-      </w:r>
-      <w:r>
-        <w:rPr/>
-        <w:t>Again, if you encounter big problems, you can check the book of Joshua Suereth and Matthew Farwell</w:t>
-      </w:r>
-      <w:bookmarkStart w:id="15" w:name="__UnoMark__97_537809076"/>
-      <w:bookmarkStart w:id="16" w:name="__UnoMark__83_537809076"/>
-      <w:bookmarkStart w:id="17" w:name="ZOTERO_BREF_S94IorZSTsW6"/>
-      <w:bookmarkEnd w:id="16"/>
+        <w:t>As mentioned previously, in order to use the scalaML package, you need to install Scala and sbt. Supposed you passed through these initial steps successfully, you can create a new Scala project using sbt. Again, if you encounter big problems, you can check the book of Joshua Suereth and Matthew Farwell</w:t>
+      </w:r>
+      <w:bookmarkStart w:id="15" w:name="ZOTERO_BREF_S94IorZSTsW6"/>
+      <w:bookmarkStart w:id="16" w:name="__UnoMark__97_537809076"/>
+      <w:bookmarkStart w:id="17" w:name="__UnoMark__83_537809076"/>
+      <w:bookmarkEnd w:id="17"/>
       <w:r>
         <w:rPr>
           <w:b w:val="false"/>
@@ -292,10 +300,10 @@
         </w:rPr>
         <w:t>2</w:t>
       </w:r>
-      <w:bookmarkStart w:id="18" w:name="__UnoMark__95_537809076"/>
-      <w:bookmarkStart w:id="19" w:name="__UnoMark__87_537809076"/>
+      <w:bookmarkStart w:id="18" w:name="__UnoMark__87_537809076"/>
+      <w:bookmarkStart w:id="19" w:name="__UnoMark__95_537809076"/>
       <w:bookmarkEnd w:id="15"/>
-      <w:bookmarkEnd w:id="17"/>
+      <w:bookmarkEnd w:id="16"/>
       <w:bookmarkEnd w:id="18"/>
       <w:bookmarkEnd w:id="19"/>
       <w:r>
@@ -358,7 +366,7 @@
         <w:pStyle w:val="Heading1"/>
         <w:numPr>
           <w:ilvl w:val="0"/>
-          <w:numId w:val="1"/>
+          <w:numId w:val="2"/>
         </w:numPr>
         <w:ind w:left="0" w:hanging="0"/>
         <w:rPr/>
@@ -790,11 +798,106 @@
       </w:pPr>
     </w:lvl>
   </w:abstractNum>
+  <w:abstractNum w:abstractNumId="3">
+    <w:lvl w:ilvl="0">
+      <w:start w:val="1"/>
+      <w:numFmt w:val="none"/>
+      <w:suff w:val="nothing"/>
+      <w:lvlText w:val=""/>
+      <w:lvlJc w:val="left"/>
+      <w:pPr>
+        <w:ind w:left="432" w:hanging="432"/>
+      </w:pPr>
+    </w:lvl>
+    <w:lvl w:ilvl="1">
+      <w:start w:val="1"/>
+      <w:numFmt w:val="none"/>
+      <w:suff w:val="nothing"/>
+      <w:lvlText w:val=""/>
+      <w:lvlJc w:val="left"/>
+      <w:pPr>
+        <w:ind w:left="576" w:hanging="576"/>
+      </w:pPr>
+    </w:lvl>
+    <w:lvl w:ilvl="2">
+      <w:start w:val="1"/>
+      <w:numFmt w:val="none"/>
+      <w:suff w:val="nothing"/>
+      <w:lvlText w:val=""/>
+      <w:lvlJc w:val="left"/>
+      <w:pPr>
+        <w:ind w:left="720" w:hanging="720"/>
+      </w:pPr>
+    </w:lvl>
+    <w:lvl w:ilvl="3">
+      <w:start w:val="1"/>
+      <w:numFmt w:val="none"/>
+      <w:suff w:val="nothing"/>
+      <w:lvlText w:val=""/>
+      <w:lvlJc w:val="left"/>
+      <w:pPr>
+        <w:ind w:left="864" w:hanging="864"/>
+      </w:pPr>
+    </w:lvl>
+    <w:lvl w:ilvl="4">
+      <w:start w:val="1"/>
+      <w:numFmt w:val="none"/>
+      <w:suff w:val="nothing"/>
+      <w:lvlText w:val=""/>
+      <w:lvlJc w:val="left"/>
+      <w:pPr>
+        <w:ind w:left="1008" w:hanging="1008"/>
+      </w:pPr>
+    </w:lvl>
+    <w:lvl w:ilvl="5">
+      <w:start w:val="1"/>
+      <w:numFmt w:val="none"/>
+      <w:suff w:val="nothing"/>
+      <w:lvlText w:val=""/>
+      <w:lvlJc w:val="left"/>
+      <w:pPr>
+        <w:ind w:left="1152" w:hanging="1152"/>
+      </w:pPr>
+    </w:lvl>
+    <w:lvl w:ilvl="6">
+      <w:start w:val="1"/>
+      <w:numFmt w:val="none"/>
+      <w:suff w:val="nothing"/>
+      <w:lvlText w:val=""/>
+      <w:lvlJc w:val="left"/>
+      <w:pPr>
+        <w:ind w:left="1296" w:hanging="1296"/>
+      </w:pPr>
+    </w:lvl>
+    <w:lvl w:ilvl="7">
+      <w:start w:val="1"/>
+      <w:numFmt w:val="none"/>
+      <w:suff w:val="nothing"/>
+      <w:lvlText w:val=""/>
+      <w:lvlJc w:val="left"/>
+      <w:pPr>
+        <w:ind w:left="1440" w:hanging="1440"/>
+      </w:pPr>
+    </w:lvl>
+    <w:lvl w:ilvl="8">
+      <w:start w:val="1"/>
+      <w:numFmt w:val="none"/>
+      <w:suff w:val="nothing"/>
+      <w:lvlText w:val=""/>
+      <w:lvlJc w:val="left"/>
+      <w:pPr>
+        <w:ind w:left="1584" w:hanging="1584"/>
+      </w:pPr>
+    </w:lvl>
+  </w:abstractNum>
   <w:num w:numId="1">
     <w:abstractNumId w:val="1"/>
   </w:num>
   <w:num w:numId="2">
     <w:abstractNumId w:val="2"/>
+  </w:num>
+  <w:num w:numId="3">
+    <w:abstractNumId w:val="3"/>
   </w:num>
 </w:numbering>
 </file>

</xml_diff>

<commit_message>
documenting the readFileClassif() function
</commit_message>
<xml_diff>
--- a/Intro_Statistical_Computing.docx
+++ b/Intro_Statistical_Computing.docx
@@ -843,6 +843,95 @@
       </w:pPr>
       <w:r>
         <w:rPr/>
+      </w:r>
+    </w:p>
+    <w:p>
+      <w:pPr>
+        <w:pStyle w:val="Heading1"/>
+        <w:numPr>
+          <w:ilvl w:val="0"/>
+          <w:numId w:val="1"/>
+        </w:numPr>
+        <w:ind w:left="0" w:hanging="0"/>
+        <w:rPr/>
+      </w:pPr>
+      <w:r>
+        <w:rPr/>
+        <w:t>Reading files for classification tasks</w:t>
+      </w:r>
+    </w:p>
+    <w:p>
+      <w:pPr>
+        <w:pStyle w:val="Normal"/>
+        <w:jc w:val="both"/>
+        <w:rPr/>
+      </w:pPr>
+      <w:r>
+        <w:rPr/>
+        <w:t>You can read txt and csv files for classification tasks using the readFileClassif() function found in the ReadFile object. To use it import the ReadFile object in REPL.</w:t>
+      </w:r>
+    </w:p>
+    <w:p>
+      <w:pPr>
+        <w:pStyle w:val="Normal"/>
+        <w:jc w:val="both"/>
+        <w:rPr/>
+      </w:pPr>
+      <w:r>
+        <w:rPr/>
+      </w:r>
+    </w:p>
+    <w:p>
+      <w:pPr>
+        <w:pStyle w:val="Normal"/>
+        <w:jc w:val="both"/>
+        <w:rPr/>
+      </w:pPr>
+      <w:r>
+        <w:rPr/>
+        <w:t>scala&gt; import com.mai.scalaML.ReadFile._</w:t>
+      </w:r>
+    </w:p>
+    <w:p>
+      <w:pPr>
+        <w:pStyle w:val="Normal"/>
+        <w:jc w:val="both"/>
+        <w:rPr/>
+      </w:pPr>
+      <w:r>
+        <w:rPr/>
+        <w:t>import com.mai.scalaML.ReadFile._</w:t>
+      </w:r>
+    </w:p>
+    <w:p>
+      <w:pPr>
+        <w:pStyle w:val="Normal"/>
+        <w:jc w:val="both"/>
+        <w:rPr/>
+      </w:pPr>
+      <w:r>
+        <w:rPr/>
+      </w:r>
+    </w:p>
+    <w:p>
+      <w:pPr>
+        <w:pStyle w:val="Normal"/>
+        <w:jc w:val="both"/>
+        <w:rPr/>
+      </w:pPr>
+      <w:r>
+        <w:rPr/>
+      </w:r>
+    </w:p>
+    <w:p>
+      <w:pPr>
+        <w:pStyle w:val="Normal"/>
+        <w:jc w:val="both"/>
+        <w:rPr/>
+      </w:pPr>
+      <w:r>
+        <w:rPr/>
+        <w:t xml:space="preserve">   </w:t>
       </w:r>
     </w:p>
     <w:p>
@@ -1072,7 +1161,7 @@
       <w:fldChar w:fldCharType="separate"/>
     </w:r>
     <w:r>
-      <w:t>3</w:t>
+      <w:t>4</w:t>
     </w:r>
     <w:r>
       <w:fldChar w:fldCharType="end"/>

</xml_diff>

<commit_message>
documenting the kNN classifier
</commit_message>
<xml_diff>
--- a/Intro_Statistical_Computing.docx
+++ b/Intro_Statistical_Computing.docx
@@ -163,6 +163,25 @@
         </w:tabs>
         <w:rPr/>
       </w:pPr>
+      <w:hyperlink w:anchor="__RefHeading___Toc1178_1943657966">
+        <w:r>
+          <w:rPr>
+            <w:rStyle w:val="Style"/>
+          </w:rPr>
+          <w:t>K-Nearest Neighbors (kNN) classification</w:t>
+          <w:tab/>
+          <w:t>4</w:t>
+        </w:r>
+      </w:hyperlink>
+    </w:p>
+    <w:p>
+      <w:pPr>
+        <w:pStyle w:val="Contents1"/>
+        <w:tabs>
+          <w:tab w:val="right" w:pos="9972" w:leader="dot"/>
+        </w:tabs>
+        <w:rPr/>
+      </w:pPr>
       <w:hyperlink w:anchor="__RefHeading___Toc130_537809076">
         <w:r>
           <w:rPr>
@@ -170,7 +189,7 @@
           </w:rPr>
           <w:t>Bibliography</w:t>
           <w:tab/>
-          <w:t>3</w:t>
+          <w:t>4</w:t>
         </w:r>
       </w:hyperlink>
       <w:r>
@@ -692,7 +711,15 @@
       </w:pPr>
       <w:r>
         <w:rPr/>
-        <w:t>Using the same two vectors form above you can test the dot() function:</w:t>
+        <w:t>Using the same two vectors fr</w:t>
+      </w:r>
+      <w:r>
+        <w:rPr/>
+        <w:t>o</w:t>
+      </w:r>
+      <w:r>
+        <w:rPr/>
+        <w:t>m above you can test the dot() function:</w:t>
       </w:r>
     </w:p>
     <w:p>
@@ -889,7 +916,15 @@
       </w:pPr>
       <w:r>
         <w:rPr/>
-        <w:t xml:space="preserve">You can read txt and csv files for classification tasks using the readFileClassif() function found in the ReadFile object. To use it import the ReadFile object in REPL. The first row of the file is assumed to contain the header and the last column is assumed to contain the labels. The function returns a tuple with the information needed for classification (i.e. a dataMatrix, the dataLabels and the used classes).  </w:t>
+        <w:t xml:space="preserve">You can read txt and csv files for classification tasks using the readFileClassif() function found in the ReadFile object. To use it import the ReadFile object in REPL. The first row of the file </w:t>
+      </w:r>
+      <w:r>
+        <w:rPr/>
+        <w:t>to be read</w:t>
+      </w:r>
+      <w:r>
+        <w:rPr/>
+        <w:t xml:space="preserve"> is assumed to contain the header and the last column is assumed to contain the labels. The function returns a tuple with the information needed for classification (i.e. a dataMatrix, the dataLabels and the used classes).  </w:t>
       </w:r>
     </w:p>
     <w:p>
@@ -922,6 +957,273 @@
       <w:r>
         <w:rPr/>
         <w:t>import com.mai.scalaML.ReadFile._</w:t>
+      </w:r>
+    </w:p>
+    <w:p>
+      <w:pPr>
+        <w:pStyle w:val="Normal"/>
+        <w:jc w:val="both"/>
+        <w:rPr/>
+      </w:pPr>
+      <w:r>
+        <w:rPr/>
+      </w:r>
+    </w:p>
+    <w:p>
+      <w:pPr>
+        <w:pStyle w:val="Normal"/>
+        <w:jc w:val="both"/>
+        <w:rPr/>
+      </w:pPr>
+      <w:r>
+        <w:rPr/>
+        <w:t>scala&gt; val path = "path to file”</w:t>
+      </w:r>
+    </w:p>
+    <w:p>
+      <w:pPr>
+        <w:pStyle w:val="Normal"/>
+        <w:jc w:val="both"/>
+        <w:rPr/>
+      </w:pPr>
+      <w:r>
+        <w:rPr/>
+        <w:t>path: String = path to file</w:t>
+      </w:r>
+    </w:p>
+    <w:p>
+      <w:pPr>
+        <w:pStyle w:val="Normal"/>
+        <w:jc w:val="both"/>
+        <w:rPr/>
+      </w:pPr>
+      <w:r>
+        <w:rPr/>
+      </w:r>
+    </w:p>
+    <w:p>
+      <w:pPr>
+        <w:pStyle w:val="Normal"/>
+        <w:jc w:val="both"/>
+        <w:rPr/>
+      </w:pPr>
+      <w:r>
+        <w:rPr/>
+        <w:t>scala&gt; val myData = readFileClassif(path, "\t")</w:t>
+      </w:r>
+    </w:p>
+    <w:p>
+      <w:pPr>
+        <w:pStyle w:val="Normal"/>
+        <w:jc w:val="both"/>
+        <w:rPr/>
+      </w:pPr>
+      <w:r>
+        <w:rPr/>
+        <w:t>myData: (Vector[Array[Double]], Vector[Int], Range) = (Vector(Array(14488.0, 7.153469, 1.673904), Array(26052.0, 1.441871, 0.805124), …), Vector(2, 1, 1, 1, 1, 3, 3, 1, 3, 1,……), Range(1,2,3))</w:t>
+      </w:r>
+    </w:p>
+    <w:p>
+      <w:pPr>
+        <w:pStyle w:val="Normal"/>
+        <w:jc w:val="both"/>
+        <w:rPr/>
+      </w:pPr>
+      <w:r>
+        <w:rPr/>
+      </w:r>
+    </w:p>
+    <w:p>
+      <w:pPr>
+        <w:pStyle w:val="Normal"/>
+        <w:jc w:val="both"/>
+        <w:rPr/>
+      </w:pPr>
+      <w:r>
+        <w:rPr/>
+        <w:t>The readFileClassif() function, takes two parameters of type String: the path to the file and the delimitation of the file (i.e. “,” for comma delimited files, or “\t” for tab delimited files). The variable val mydata is the return of the function and represents a tuple of three pieces of information which can be accessed using the tuple indexes :</w:t>
+      </w:r>
+    </w:p>
+    <w:p>
+      <w:pPr>
+        <w:pStyle w:val="Normal"/>
+        <w:jc w:val="both"/>
+        <w:rPr/>
+      </w:pPr>
+      <w:r>
+        <w:rPr/>
+        <w:t xml:space="preserve"> </w:t>
+      </w:r>
+    </w:p>
+    <w:p>
+      <w:pPr>
+        <w:pStyle w:val="Normal"/>
+        <w:jc w:val="both"/>
+        <w:rPr/>
+      </w:pPr>
+      <w:r>
+        <w:rPr/>
+        <w:t>scala&gt; myData._1</w:t>
+      </w:r>
+    </w:p>
+    <w:p>
+      <w:pPr>
+        <w:pStyle w:val="Normal"/>
+        <w:jc w:val="both"/>
+        <w:rPr/>
+      </w:pPr>
+      <w:r>
+        <w:rPr/>
+        <w:t>res6: Vector[Array[Double]] = Vector(Array(14488.0, 7.153469, 1.673904), Array(26052.0, 1.441871, 0.805124),……</w:t>
+      </w:r>
+    </w:p>
+    <w:p>
+      <w:pPr>
+        <w:pStyle w:val="Normal"/>
+        <w:jc w:val="both"/>
+        <w:rPr/>
+      </w:pPr>
+      <w:r>
+        <w:rPr/>
+      </w:r>
+    </w:p>
+    <w:p>
+      <w:pPr>
+        <w:pStyle w:val="Normal"/>
+        <w:jc w:val="both"/>
+        <w:rPr/>
+      </w:pPr>
+      <w:r>
+        <w:rPr/>
+        <w:t>scala&gt; myData._2</w:t>
+      </w:r>
+    </w:p>
+    <w:p>
+      <w:pPr>
+        <w:pStyle w:val="Normal"/>
+        <w:jc w:val="both"/>
+        <w:rPr/>
+      </w:pPr>
+      <w:r>
+        <w:rPr/>
+        <w:t>res7: Vector[Int] = Vector(2, 1, 1, 1, 1, 3, 3, 1, 3, 1, 1, 2, 1, 1, 1, 1, 1, 2, 3, 2, 1, 2, 3, 2, 3, 2, 3, 2, 1, 3, 1, 3, 1, 2, 1, 1,……</w:t>
+      </w:r>
+    </w:p>
+    <w:p>
+      <w:pPr>
+        <w:pStyle w:val="Normal"/>
+        <w:jc w:val="both"/>
+        <w:rPr/>
+      </w:pPr>
+      <w:r>
+        <w:rPr/>
+      </w:r>
+    </w:p>
+    <w:p>
+      <w:pPr>
+        <w:pStyle w:val="Normal"/>
+        <w:jc w:val="both"/>
+        <w:rPr/>
+      </w:pPr>
+      <w:r>
+        <w:rPr/>
+        <w:t>scala&gt; myData._3</w:t>
+      </w:r>
+    </w:p>
+    <w:p>
+      <w:pPr>
+        <w:pStyle w:val="Normal"/>
+        <w:jc w:val="both"/>
+        <w:rPr/>
+      </w:pPr>
+      <w:r>
+        <w:rPr/>
+        <w:t>res8: Range = Range(1, 2, 3)</w:t>
+      </w:r>
+    </w:p>
+    <w:p>
+      <w:pPr>
+        <w:pStyle w:val="Normal"/>
+        <w:jc w:val="both"/>
+        <w:rPr/>
+      </w:pPr>
+      <w:r>
+        <w:rPr/>
+      </w:r>
+    </w:p>
+    <w:p>
+      <w:pPr>
+        <w:pStyle w:val="Normal"/>
+        <w:jc w:val="both"/>
+        <w:rPr/>
+      </w:pPr>
+      <w:r>
+        <w:rPr/>
+        <w:t>The above pieces of information represent the input for the classification algorithms: a Vector[Array[Double]] which represents the data matrix, a Vector[Int] which represents the labels and  a Range which stores the used classes.</w:t>
+      </w:r>
+    </w:p>
+    <w:p>
+      <w:pPr>
+        <w:pStyle w:val="Normal"/>
+        <w:jc w:val="both"/>
+        <w:rPr/>
+      </w:pPr>
+      <w:r>
+        <w:rPr/>
+      </w:r>
+    </w:p>
+    <w:p>
+      <w:pPr>
+        <w:pStyle w:val="Heading1"/>
+        <w:numPr>
+          <w:ilvl w:val="0"/>
+          <w:numId w:val="1"/>
+        </w:numPr>
+        <w:ind w:left="0" w:hanging="0"/>
+        <w:rPr/>
+      </w:pPr>
+      <w:bookmarkStart w:id="22" w:name="__RefHeading___Toc1178_1943657966"/>
+      <w:bookmarkEnd w:id="22"/>
+      <w:r>
+        <w:rPr/>
+        <w:t>K-</w:t>
+      </w:r>
+      <w:r>
+        <w:rPr/>
+        <w:t>N</w:t>
+      </w:r>
+      <w:r>
+        <w:rPr/>
+        <w:t xml:space="preserve">earest </w:t>
+      </w:r>
+      <w:r>
+        <w:rPr/>
+        <w:t>N</w:t>
+      </w:r>
+      <w:r>
+        <w:rPr/>
+        <w:t xml:space="preserve">eighbors (kNN) classification </w:t>
+      </w:r>
+    </w:p>
+    <w:p>
+      <w:pPr>
+        <w:pStyle w:val="Normal"/>
+        <w:jc w:val="both"/>
+        <w:rPr/>
+      </w:pPr>
+      <w:r>
+        <w:rPr/>
+      </w:r>
+    </w:p>
+    <w:p>
+      <w:pPr>
+        <w:pStyle w:val="Normal"/>
+        <w:jc w:val="both"/>
+        <w:rPr/>
+      </w:pPr>
+      <w:r>
+        <w:rPr/>
+        <w:t xml:space="preserve"> </w:t>
       </w:r>
     </w:p>
     <w:p>
@@ -975,8 +1277,8 @@
         <w:ind w:left="0" w:hanging="0"/>
         <w:rPr/>
       </w:pPr>
-      <w:bookmarkStart w:id="22" w:name="__RefHeading___Toc130_537809076"/>
-      <w:bookmarkEnd w:id="22"/>
+      <w:bookmarkStart w:id="23" w:name="__RefHeading___Toc130_537809076"/>
+      <w:bookmarkEnd w:id="23"/>
       <w:r>
         <w:rPr/>
         <w:t>Bibliography</w:t>
@@ -987,9 +1289,9 @@
         <w:pStyle w:val="Bibliography1"/>
         <w:rPr/>
       </w:pPr>
-      <w:bookmarkStart w:id="23" w:name="ZOTERO_BREF_9tYutxGThVON"/>
-      <w:bookmarkStart w:id="24" w:name="__UnoMark__101_537809076"/>
-      <w:bookmarkEnd w:id="24"/>
+      <w:bookmarkStart w:id="24" w:name="ZOTERO_BREF_9tYutxGThVON"/>
+      <w:bookmarkStart w:id="25" w:name="__UnoMark__101_537809076"/>
+      <w:bookmarkEnd w:id="25"/>
       <w:r>
         <w:rPr/>
         <w:t>1.</w:t>
@@ -1028,9 +1330,9 @@
         <w:rPr/>
         <w:t>. (Manning Publications Co., 2016).</w:t>
       </w:r>
-      <w:bookmarkStart w:id="25" w:name="__UnoMark__102_537809076"/>
-      <w:bookmarkEnd w:id="23"/>
-      <w:bookmarkEnd w:id="25"/>
+      <w:bookmarkStart w:id="26" w:name="__UnoMark__102_537809076"/>
+      <w:bookmarkEnd w:id="24"/>
+      <w:bookmarkEnd w:id="26"/>
       <w:r>
         <w:rPr/>
         <w:t xml:space="preserve">   </w:t>
@@ -1074,78 +1376,6 @@
       <w:r>
         <w:rPr/>
         <w:t xml:space="preserve">  </w:t>
-      </w:r>
-    </w:p>
-    <w:p>
-      <w:pPr>
-        <w:pStyle w:val="Normal"/>
-        <w:jc w:val="both"/>
-        <w:rPr/>
-      </w:pPr>
-      <w:r>
-        <w:rPr/>
-      </w:r>
-    </w:p>
-    <w:p>
-      <w:pPr>
-        <w:pStyle w:val="Normal"/>
-        <w:jc w:val="both"/>
-        <w:rPr/>
-      </w:pPr>
-      <w:r>
-        <w:rPr/>
-      </w:r>
-    </w:p>
-    <w:p>
-      <w:pPr>
-        <w:pStyle w:val="Normal"/>
-        <w:jc w:val="both"/>
-        <w:rPr/>
-      </w:pPr>
-      <w:r>
-        <w:rPr/>
-        <w:t xml:space="preserve">  </w:t>
-      </w:r>
-    </w:p>
-    <w:p>
-      <w:pPr>
-        <w:pStyle w:val="Normal"/>
-        <w:jc w:val="both"/>
-        <w:rPr/>
-      </w:pPr>
-      <w:r>
-        <w:rPr/>
-      </w:r>
-    </w:p>
-    <w:p>
-      <w:pPr>
-        <w:pStyle w:val="Normal"/>
-        <w:jc w:val="both"/>
-        <w:rPr/>
-      </w:pPr>
-      <w:r>
-        <w:rPr/>
-        <w:t xml:space="preserve">    </w:t>
-      </w:r>
-    </w:p>
-    <w:p>
-      <w:pPr>
-        <w:pStyle w:val="Normal"/>
-        <w:jc w:val="both"/>
-        <w:rPr/>
-      </w:pPr>
-      <w:r>
-        <w:rPr/>
-      </w:r>
-    </w:p>
-    <w:p>
-      <w:pPr>
-        <w:pStyle w:val="Normal"/>
-        <w:jc w:val="both"/>
-        <w:rPr/>
-      </w:pPr>
-      <w:r>
-        <w:rPr/>
       </w:r>
     </w:p>
     <w:sectPr>
@@ -1169,8 +1399,8 @@
       <w:pStyle w:val="Footer"/>
       <w:rPr/>
     </w:pPr>
-    <w:bookmarkStart w:id="26" w:name="__RefHeading___Toc216_241067100"/>
-    <w:bookmarkEnd w:id="26"/>
+    <w:bookmarkStart w:id="27" w:name="__RefHeading___Toc216_241067100"/>
+    <w:bookmarkEnd w:id="27"/>
     <w:r>
       <w:rPr/>
       <w:fldChar w:fldCharType="begin"/>
@@ -1182,7 +1412,7 @@
       <w:fldChar w:fldCharType="separate"/>
     </w:r>
     <w:r>
-      <w:t>4</w:t>
+      <w:t>3</w:t>
     </w:r>
     <w:r>
       <w:fldChar w:fldCharType="end"/>

</xml_diff>

<commit_message>
documenting the autoNorm() function
</commit_message>
<xml_diff>
--- a/Intro_Statistical_Computing.docx
+++ b/Intro_Statistical_Computing.docx
@@ -109,7 +109,7 @@
       <w:hyperlink w:anchor="__RefHeading___Toc214_241067100">
         <w:r>
           <w:rPr>
-            <w:rStyle w:val="IndexLink"/>
+            <w:rStyle w:val="Style"/>
           </w:rPr>
           <w:t>Getting started</w:t>
           <w:tab/>
@@ -128,7 +128,7 @@
       <w:hyperlink w:anchor="__RefHeading___Toc129_1943657966">
         <w:r>
           <w:rPr>
-            <w:rStyle w:val="IndexLink"/>
+            <w:rStyle w:val="Style"/>
           </w:rPr>
           <w:t>Basic vector operations</w:t>
           <w:tab/>
@@ -147,7 +147,7 @@
       <w:hyperlink w:anchor="__RefHeading___Toc809_1943657966">
         <w:r>
           <w:rPr>
-            <w:rStyle w:val="IndexLink"/>
+            <w:rStyle w:val="Style"/>
           </w:rPr>
           <w:t>Reading files for classification tasks</w:t>
           <w:tab/>
@@ -166,7 +166,7 @@
       <w:hyperlink w:anchor="__RefHeading___Toc1178_1943657966">
         <w:r>
           <w:rPr>
-            <w:rStyle w:val="IndexLink"/>
+            <w:rStyle w:val="Style"/>
           </w:rPr>
           <w:t>K-Nearest Neighbors (kNN) classification</w:t>
           <w:tab/>
@@ -185,11 +185,11 @@
       <w:hyperlink w:anchor="__RefHeading___Toc130_537809076">
         <w:r>
           <w:rPr>
-            <w:rStyle w:val="IndexLink"/>
+            <w:rStyle w:val="Style"/>
           </w:rPr>
           <w:t>Bibliography</w:t>
           <w:tab/>
-          <w:t>4</w:t>
+          <w:t>5</w:t>
         </w:r>
       </w:hyperlink>
     </w:p>
@@ -204,11 +204,11 @@
       <w:hyperlink w:anchor="__RefHeading___Toc1616_1943657966">
         <w:r>
           <w:rPr>
-            <w:rStyle w:val="IndexLink"/>
+            <w:rStyle w:val="Style"/>
           </w:rPr>
           <w:t>Appendix A: Source file - src/main/scala/mai/scalaML/BasicVectorOP.scala</w:t>
           <w:tab/>
-          <w:t>5</w:t>
+          <w:t>6</w:t>
         </w:r>
       </w:hyperlink>
     </w:p>
@@ -223,11 +223,11 @@
       <w:hyperlink w:anchor="__RefHeading___Toc1618_1943657966">
         <w:r>
           <w:rPr>
-            <w:rStyle w:val="IndexLink"/>
+            <w:rStyle w:val="Style"/>
           </w:rPr>
           <w:t>Appendix B: Source file – src/main/scala/mai/scalaML/ReadFile.scala</w:t>
           <w:tab/>
-          <w:t>6</w:t>
+          <w:t>7</w:t>
         </w:r>
       </w:hyperlink>
     </w:p>
@@ -242,11 +242,30 @@
       <w:hyperlink w:anchor="__RefHeading___Toc1620_1943657966">
         <w:r>
           <w:rPr>
-            <w:rStyle w:val="IndexLink"/>
+            <w:rStyle w:val="Style"/>
           </w:rPr>
           <w:t>Appendix C: Source file – src/main/scala/mai/scalaML/kNN.scala</w:t>
           <w:tab/>
-          <w:t>7</w:t>
+          <w:t>8</w:t>
+        </w:r>
+      </w:hyperlink>
+    </w:p>
+    <w:p>
+      <w:pPr>
+        <w:pStyle w:val="Contents1"/>
+        <w:tabs>
+          <w:tab w:val="right" w:pos="9972" w:leader="dot"/>
+        </w:tabs>
+        <w:rPr/>
+      </w:pPr>
+      <w:hyperlink w:anchor="__RefHeading___Toc450_1348730725">
+        <w:r>
+          <w:rPr>
+            <w:rStyle w:val="Style"/>
+          </w:rPr>
+          <w:t>Appendix D: Source file – src/main/scala/mai/scalaML/AutoNorm.scala</w:t>
+          <w:tab/>
+          <w:t>10</w:t>
         </w:r>
       </w:hyperlink>
       <w:r>
@@ -286,12 +305,12 @@
         <w:jc w:val="both"/>
         <w:rPr/>
       </w:pPr>
-      <w:bookmarkStart w:id="3" w:name="__UnoMark__87_205953933"/>
+      <w:bookmarkStart w:id="3" w:name="__UnoMark__63_205953933"/>
       <w:bookmarkStart w:id="4" w:name="__UnoMark__45_205953933"/>
-      <w:bookmarkStart w:id="5" w:name="__UnoMark__63_205953933"/>
-      <w:bookmarkStart w:id="6" w:name="__UnoMark__87_205953933"/>
+      <w:bookmarkStart w:id="5" w:name="__UnoMark__87_205953933"/>
+      <w:bookmarkStart w:id="6" w:name="__UnoMark__63_205953933"/>
       <w:bookmarkStart w:id="7" w:name="__UnoMark__45_205953933"/>
-      <w:bookmarkStart w:id="8" w:name="__UnoMark__63_205953933"/>
+      <w:bookmarkStart w:id="8" w:name="__UnoMark__87_205953933"/>
       <w:bookmarkEnd w:id="6"/>
       <w:bookmarkEnd w:id="7"/>
       <w:bookmarkEnd w:id="8"/>
@@ -320,13 +339,13 @@
         <w:rPr/>
         <w:t>In order to begin with statistical computing in Scala, you need to install the appropriate tools on your computer. Because different operating systems require different installing procedures, I will let you check the websites of the tools used and extract the information needed to install them on your computer. So, visit the website of the Scala language and of sbt and follow the instructions found there. If you encounter big problems you can grasp to the introduction into the Scala language of Jason Swartz</w:t>
       </w:r>
-      <w:bookmarkStart w:id="9" w:name="__UnoMark__437_1812193952"/>
-      <w:bookmarkStart w:id="10" w:name="__UnoMark__1503_1943657966"/>
-      <w:bookmarkStart w:id="11" w:name="__UnoMark__1395_1943657966"/>
+      <w:bookmarkStart w:id="9" w:name="__UnoMark__436_1708689488"/>
+      <w:bookmarkStart w:id="10" w:name="ZOTERO_BREF_qiSW5XN0jhb6"/>
+      <w:bookmarkStart w:id="11" w:name="__UnoMark__84_537809076"/>
       <w:bookmarkStart w:id="12" w:name="__UnoMark__96_537809076"/>
-      <w:bookmarkStart w:id="13" w:name="__UnoMark__84_537809076"/>
-      <w:bookmarkStart w:id="14" w:name="ZOTERO_BREF_qiSW5XN0jhb6"/>
-      <w:bookmarkStart w:id="15" w:name="__UnoMark__436_1708689488"/>
+      <w:bookmarkStart w:id="13" w:name="__UnoMark__1395_1943657966"/>
+      <w:bookmarkStart w:id="14" w:name="__UnoMark__1503_1943657966"/>
+      <w:bookmarkStart w:id="15" w:name="__UnoMark__437_1812193952"/>
       <w:bookmarkStart w:id="16" w:name="__UnoMark__86_205953933"/>
       <w:bookmarkEnd w:id="16"/>
       <w:r>
@@ -340,8 +359,8 @@
         </w:rPr>
         <w:t>1</w:t>
       </w:r>
-      <w:bookmarkStart w:id="17" w:name="__UnoMark__98_205953933"/>
-      <w:bookmarkStart w:id="18" w:name="__UnoMark__90_205953933"/>
+      <w:bookmarkStart w:id="17" w:name="__UnoMark__90_205953933"/>
+      <w:bookmarkStart w:id="18" w:name="__UnoMark__98_205953933"/>
       <w:bookmarkEnd w:id="9"/>
       <w:bookmarkEnd w:id="10"/>
       <w:bookmarkEnd w:id="11"/>
@@ -395,12 +414,12 @@
         <w:rPr/>
         <w:t>As mentioned previously, in order to use the scalaML package, you need to install Scala and sbt. Supposed you passed through these initial steps successfully, you can create a new Scala project using sbt. Again, if you encounter big problems, you can check the book of Joshua Suereth and Matthew Farwell</w:t>
       </w:r>
-      <w:bookmarkStart w:id="19" w:name="__UnoMark__438_1812193952"/>
-      <w:bookmarkStart w:id="20" w:name="__UnoMark__1504_1943657966"/>
-      <w:bookmarkStart w:id="21" w:name="__UnoMark__1396_1943657966"/>
-      <w:bookmarkStart w:id="22" w:name="__UnoMark__97_537809076"/>
-      <w:bookmarkStart w:id="23" w:name="ZOTERO_BREF_S94IorZSTsW6"/>
-      <w:bookmarkStart w:id="24" w:name="__UnoMark__437_1708689488"/>
+      <w:bookmarkStart w:id="19" w:name="__UnoMark__437_1708689488"/>
+      <w:bookmarkStart w:id="20" w:name="ZOTERO_BREF_S94IorZSTsW6"/>
+      <w:bookmarkStart w:id="21" w:name="__UnoMark__97_537809076"/>
+      <w:bookmarkStart w:id="22" w:name="__UnoMark__1396_1943657966"/>
+      <w:bookmarkStart w:id="23" w:name="__UnoMark__1504_1943657966"/>
+      <w:bookmarkStart w:id="24" w:name="__UnoMark__438_1812193952"/>
       <w:bookmarkStart w:id="25" w:name="__UnoMark__83_537809076"/>
       <w:bookmarkEnd w:id="25"/>
       <w:r>
@@ -414,8 +433,8 @@
         </w:rPr>
         <w:t>2</w:t>
       </w:r>
-      <w:bookmarkStart w:id="26" w:name="__UnoMark__95_537809076"/>
-      <w:bookmarkStart w:id="27" w:name="__UnoMark__87_537809076"/>
+      <w:bookmarkStart w:id="26" w:name="__UnoMark__87_537809076"/>
+      <w:bookmarkStart w:id="27" w:name="__UnoMark__95_537809076"/>
       <w:bookmarkEnd w:id="19"/>
       <w:bookmarkEnd w:id="20"/>
       <w:bookmarkEnd w:id="21"/>
@@ -1602,6 +1621,272 @@
       </w:pPr>
       <w:r>
         <w:rPr/>
+        <w:t>If you decide the variables should be normalized, because they are measured in very different units or scales, you can normalize the dataMatrix before using the kNN classifier:</w:t>
+      </w:r>
+    </w:p>
+    <w:p>
+      <w:pPr>
+        <w:pStyle w:val="Normal"/>
+        <w:jc w:val="both"/>
+        <w:rPr/>
+      </w:pPr>
+      <w:r>
+        <w:rPr/>
+      </w:r>
+    </w:p>
+    <w:p>
+      <w:pPr>
+        <w:pStyle w:val="Normal"/>
+        <w:jc w:val="both"/>
+        <w:rPr/>
+      </w:pPr>
+      <w:r>
+        <w:rPr/>
+        <w:t>scala&gt; import com.mai.scalaML.AutoNorm._</w:t>
+      </w:r>
+    </w:p>
+    <w:p>
+      <w:pPr>
+        <w:pStyle w:val="Normal"/>
+        <w:jc w:val="both"/>
+        <w:rPr/>
+      </w:pPr>
+      <w:r>
+        <w:rPr/>
+        <w:t>import com.mai.scalaML.AutoNorm._</w:t>
+      </w:r>
+    </w:p>
+    <w:p>
+      <w:pPr>
+        <w:pStyle w:val="Normal"/>
+        <w:jc w:val="both"/>
+        <w:rPr/>
+      </w:pPr>
+      <w:r>
+        <w:rPr/>
+      </w:r>
+    </w:p>
+    <w:p>
+      <w:pPr>
+        <w:pStyle w:val="Normal"/>
+        <w:jc w:val="both"/>
+        <w:rPr/>
+      </w:pPr>
+      <w:r>
+        <w:rPr/>
+        <w:t>Read your file:</w:t>
+      </w:r>
+    </w:p>
+    <w:p>
+      <w:pPr>
+        <w:pStyle w:val="Normal"/>
+        <w:jc w:val="both"/>
+        <w:rPr/>
+      </w:pPr>
+      <w:r>
+        <w:rPr/>
+      </w:r>
+    </w:p>
+    <w:p>
+      <w:pPr>
+        <w:pStyle w:val="Normal"/>
+        <w:jc w:val="both"/>
+        <w:rPr/>
+      </w:pPr>
+      <w:r>
+        <w:rPr/>
+        <w:t>scala&gt; import com.mai.scalaML.ReadFile._</w:t>
+      </w:r>
+    </w:p>
+    <w:p>
+      <w:pPr>
+        <w:pStyle w:val="Normal"/>
+        <w:jc w:val="both"/>
+        <w:rPr/>
+      </w:pPr>
+      <w:r>
+        <w:rPr/>
+        <w:t>import com.mai.scalaML.ReadFile._</w:t>
+      </w:r>
+    </w:p>
+    <w:p>
+      <w:pPr>
+        <w:pStyle w:val="Normal"/>
+        <w:jc w:val="both"/>
+        <w:rPr/>
+      </w:pPr>
+      <w:r>
+        <w:rPr/>
+      </w:r>
+    </w:p>
+    <w:p>
+      <w:pPr>
+        <w:pStyle w:val="Normal"/>
+        <w:jc w:val="both"/>
+        <w:rPr/>
+      </w:pPr>
+      <w:r>
+        <w:rPr/>
+        <w:t xml:space="preserve">scala&gt; val path = "file path” </w:t>
+      </w:r>
+    </w:p>
+    <w:p>
+      <w:pPr>
+        <w:pStyle w:val="Normal"/>
+        <w:jc w:val="both"/>
+        <w:rPr/>
+      </w:pPr>
+      <w:r>
+        <w:rPr/>
+        <w:t>path: String = file path</w:t>
+      </w:r>
+    </w:p>
+    <w:p>
+      <w:pPr>
+        <w:pStyle w:val="Normal"/>
+        <w:jc w:val="both"/>
+        <w:rPr/>
+      </w:pPr>
+      <w:r>
+        <w:rPr/>
+      </w:r>
+    </w:p>
+    <w:p>
+      <w:pPr>
+        <w:pStyle w:val="Normal"/>
+        <w:jc w:val="both"/>
+        <w:rPr/>
+      </w:pPr>
+      <w:r>
+        <w:rPr/>
+        <w:t>scala&gt; val myData = readFileClassif(path, "\t") // “\t” if tab-delimited</w:t>
+      </w:r>
+    </w:p>
+    <w:p>
+      <w:pPr>
+        <w:pStyle w:val="Normal"/>
+        <w:jc w:val="both"/>
+        <w:rPr/>
+      </w:pPr>
+      <w:r>
+        <w:rPr/>
+        <w:t>myData: (Vector[Array[Double]], Vector[Int], Range) = (Vector(Array(14488.0, 7.153469, 1.673904), Array(26052.0, 1.441871, 0.805124), Array(75136.0, 13.147394, 0.428964), Array(38344.0, 1.669788, 0.134296),……</w:t>
+      </w:r>
+    </w:p>
+    <w:p>
+      <w:pPr>
+        <w:pStyle w:val="Normal"/>
+        <w:jc w:val="both"/>
+        <w:rPr/>
+      </w:pPr>
+      <w:r>
+        <w:rPr/>
+      </w:r>
+    </w:p>
+    <w:p>
+      <w:pPr>
+        <w:pStyle w:val="Normal"/>
+        <w:jc w:val="both"/>
+        <w:rPr/>
+      </w:pPr>
+      <w:r>
+        <w:rPr/>
+        <w:t>scala&gt; val dataMatrix = myData._1</w:t>
+      </w:r>
+    </w:p>
+    <w:p>
+      <w:pPr>
+        <w:pStyle w:val="Normal"/>
+        <w:jc w:val="both"/>
+        <w:rPr/>
+      </w:pPr>
+      <w:r>
+        <w:rPr/>
+        <w:t>dataMatrix: Vector[Array[Double]] = Vector(Array(14488.0, 7.153469, 1.673904), Array(26052.0, 1.441871, 0.805124), Array(75136.0, 13.147394, 0.428964), Array(38344.0, 1.669788, 0.134296),……</w:t>
+      </w:r>
+    </w:p>
+    <w:p>
+      <w:pPr>
+        <w:pStyle w:val="Normal"/>
+        <w:jc w:val="both"/>
+        <w:rPr/>
+      </w:pPr>
+      <w:r>
+        <w:rPr/>
+      </w:r>
+    </w:p>
+    <w:p>
+      <w:pPr>
+        <w:pStyle w:val="Normal"/>
+        <w:jc w:val="both"/>
+        <w:rPr/>
+      </w:pPr>
+      <w:r>
+        <w:rPr/>
+        <w:t>Now, use the autoNorm() function to get the normalized version of the dataMatrix:</w:t>
+      </w:r>
+    </w:p>
+    <w:p>
+      <w:pPr>
+        <w:pStyle w:val="Normal"/>
+        <w:jc w:val="both"/>
+        <w:rPr/>
+      </w:pPr>
+      <w:r>
+        <w:rPr/>
+        <w:t>scala&gt; val normalizedDataMatrix = autoNorm(dataMatrix)</w:t>
+      </w:r>
+    </w:p>
+    <w:p>
+      <w:pPr>
+        <w:pStyle w:val="Normal"/>
+        <w:jc w:val="both"/>
+        <w:rPr/>
+      </w:pPr>
+      <w:r>
+        <w:rPr/>
+        <w:t>normalizedDataMatrix: Vector[Array[Double]] = Vector(Array(0.15873259342850568, 0.3419546659888891, 0.9872441587123406), Array(0.2854294260076912, 0.06892523280719681, 0.47449628503016766), Array(0.8232007274878661, 0.6284800736390028, 0.2524892865215854), ……</w:t>
+      </w:r>
+    </w:p>
+    <w:p>
+      <w:pPr>
+        <w:pStyle w:val="Normal"/>
+        <w:jc w:val="both"/>
+        <w:rPr/>
+      </w:pPr>
+      <w:r>
+        <w:rPr/>
+      </w:r>
+    </w:p>
+    <w:p>
+      <w:pPr>
+        <w:pStyle w:val="Normal"/>
+        <w:jc w:val="both"/>
+        <w:rPr/>
+      </w:pPr>
+      <w:r>
+        <w:rPr/>
+        <w:t xml:space="preserve">Use the kNN classifier in the same way as above. </w:t>
+      </w:r>
+    </w:p>
+    <w:p>
+      <w:pPr>
+        <w:pStyle w:val="Normal"/>
+        <w:jc w:val="both"/>
+        <w:rPr/>
+      </w:pPr>
+      <w:r>
+        <w:rPr/>
+      </w:r>
+    </w:p>
+    <w:p>
+      <w:pPr>
+        <w:pStyle w:val="Normal"/>
+        <w:jc w:val="both"/>
+        <w:rPr/>
+      </w:pPr>
+      <w:r>
+        <w:rPr/>
       </w:r>
     </w:p>
     <w:p>
@@ -1886,10 +2171,10 @@
         <w:rPr/>
         <w:t>. (Springer, 2002).</w:t>
       </w:r>
-      <w:bookmarkStart w:id="35" w:name="__UnoMark__444_1812193952"/>
-      <w:bookmarkStart w:id="36" w:name="__UnoMark__1510_1943657966"/>
-      <w:bookmarkStart w:id="37" w:name="__UnoMark__1402_1943657966"/>
-      <w:bookmarkStart w:id="38" w:name="__UnoMark__102_537809076"/>
+      <w:bookmarkStart w:id="35" w:name="__UnoMark__102_537809076"/>
+      <w:bookmarkStart w:id="36" w:name="__UnoMark__1402_1943657966"/>
+      <w:bookmarkStart w:id="37" w:name="__UnoMark__1510_1943657966"/>
+      <w:bookmarkStart w:id="38" w:name="__UnoMark__444_1812193952"/>
       <w:bookmarkEnd w:id="32"/>
       <w:bookmarkEnd w:id="35"/>
       <w:bookmarkEnd w:id="36"/>
@@ -3638,6 +3923,278 @@
       </w:pPr>
       <w:r>
         <w:rPr/>
+      </w:r>
+    </w:p>
+    <w:p>
+      <w:pPr>
+        <w:pStyle w:val="Normal"/>
+        <w:rPr/>
+      </w:pPr>
+      <w:r>
+        <w:rPr/>
+      </w:r>
+    </w:p>
+    <w:p>
+      <w:pPr>
+        <w:pStyle w:val="Heading1"/>
+        <w:numPr>
+          <w:ilvl w:val="0"/>
+          <w:numId w:val="1"/>
+        </w:numPr>
+        <w:ind w:left="0" w:hanging="0"/>
+        <w:rPr/>
+      </w:pPr>
+      <w:bookmarkStart w:id="42" w:name="__RefHeading___Toc450_1348730725"/>
+      <w:bookmarkEnd w:id="42"/>
+      <w:r>
+        <w:rPr/>
+        <w:t xml:space="preserve">Appendix </w:t>
+      </w:r>
+      <w:r>
+        <w:rPr/>
+        <w:t>D</w:t>
+      </w:r>
+      <w:r>
+        <w:rPr/>
+        <w:t>: Source file – src/main/scala/mai/scalaML/</w:t>
+      </w:r>
+      <w:r>
+        <w:rPr/>
+        <w:t>AutoNorm.scala</w:t>
+      </w:r>
+    </w:p>
+    <w:p>
+      <w:pPr>
+        <w:pStyle w:val="TextBody"/>
+        <w:rPr/>
+      </w:pPr>
+      <w:r>
+        <w:rPr/>
+      </w:r>
+    </w:p>
+    <w:p>
+      <w:pPr>
+        <w:pStyle w:val="TextBody"/>
+        <w:rPr/>
+      </w:pPr>
+      <w:r>
+        <w:rPr/>
+        <w:t>package com.mai.scalaML</w:t>
+      </w:r>
+    </w:p>
+    <w:p>
+      <w:pPr>
+        <w:pStyle w:val="TextBody"/>
+        <w:rPr/>
+      </w:pPr>
+      <w:r>
+        <w:rPr/>
+      </w:r>
+    </w:p>
+    <w:p>
+      <w:pPr>
+        <w:pStyle w:val="TextBody"/>
+        <w:rPr/>
+      </w:pPr>
+      <w:r>
+        <w:rPr/>
+        <w:t>object AutoNorm {</w:t>
+      </w:r>
+    </w:p>
+    <w:p>
+      <w:pPr>
+        <w:pStyle w:val="TextBody"/>
+        <w:rPr/>
+      </w:pPr>
+      <w:r>
+        <w:rPr/>
+      </w:r>
+    </w:p>
+    <w:p>
+      <w:pPr>
+        <w:pStyle w:val="TextBody"/>
+        <w:rPr/>
+      </w:pPr>
+      <w:r>
+        <w:rPr/>
+        <w:t>def autoNorm (dataMatrix : Vector[Array[Double]]) : Vector[Array[Double]] = {</w:t>
+      </w:r>
+    </w:p>
+    <w:p>
+      <w:pPr>
+        <w:pStyle w:val="TextBody"/>
+        <w:rPr/>
+      </w:pPr>
+      <w:r>
+        <w:rPr/>
+      </w:r>
+    </w:p>
+    <w:p>
+      <w:pPr>
+        <w:pStyle w:val="TextBody"/>
+        <w:rPr/>
+      </w:pPr>
+      <w:r>
+        <w:rPr/>
+        <w:t>val len = dataMatrix(0).length</w:t>
+      </w:r>
+    </w:p>
+    <w:p>
+      <w:pPr>
+        <w:pStyle w:val="TextBody"/>
+        <w:rPr/>
+      </w:pPr>
+      <w:r>
+        <w:rPr/>
+        <w:t>val variables = for (i &lt;- 0 to (len -1)) yield { for (a &lt;- dataMatrix) yield a(i) }</w:t>
+      </w:r>
+    </w:p>
+    <w:p>
+      <w:pPr>
+        <w:pStyle w:val="TextBody"/>
+        <w:rPr/>
+      </w:pPr>
+      <w:r>
+        <w:rPr/>
+        <w:t>val normalizedVariables = for (v &lt;- variables) yield { v.map{ a =&gt; (a - v.min)/(v.max - v.min)}}</w:t>
+      </w:r>
+    </w:p>
+    <w:p>
+      <w:pPr>
+        <w:pStyle w:val="TextBody"/>
+        <w:rPr/>
+      </w:pPr>
+      <w:r>
+        <w:rPr/>
+        <w:t>val minMaxRange = for (v &lt;- variables) yield { (v.min, v.max, v.max - v.min) }</w:t>
+      </w:r>
+    </w:p>
+    <w:p>
+      <w:pPr>
+        <w:pStyle w:val="TextBody"/>
+        <w:rPr/>
+      </w:pPr>
+      <w:r>
+        <w:rPr/>
+        <w:t>val len2 = normalizedVariables(0).length</w:t>
+      </w:r>
+    </w:p>
+    <w:p>
+      <w:pPr>
+        <w:pStyle w:val="TextBody"/>
+        <w:rPr/>
+      </w:pPr>
+      <w:r>
+        <w:rPr/>
+        <w:t xml:space="preserve">val normalizedDataMatrix = for (i &lt;- 0 to (len2-1)) yield { for (nv &lt;- normalizedVariables) yield  (nv(i))}  </w:t>
+      </w:r>
+    </w:p>
+    <w:p>
+      <w:pPr>
+        <w:pStyle w:val="TextBody"/>
+        <w:rPr/>
+      </w:pPr>
+      <w:r>
+        <w:rPr/>
+        <w:t>val normalizedDataMatrix2 = normalizedDataMatrix.map{ v =&gt; v.toArray}.toVector</w:t>
+      </w:r>
+    </w:p>
+    <w:p>
+      <w:pPr>
+        <w:pStyle w:val="TextBody"/>
+        <w:rPr/>
+      </w:pPr>
+      <w:r>
+        <w:rPr/>
+      </w:r>
+    </w:p>
+    <w:p>
+      <w:pPr>
+        <w:pStyle w:val="TextBody"/>
+        <w:rPr/>
+      </w:pPr>
+      <w:r>
+        <w:rPr/>
+        <w:t>normalizedDataMatrix2</w:t>
+      </w:r>
+    </w:p>
+    <w:p>
+      <w:pPr>
+        <w:pStyle w:val="TextBody"/>
+        <w:rPr/>
+      </w:pPr>
+      <w:r>
+        <w:rPr/>
+        <w:t>}</w:t>
+      </w:r>
+    </w:p>
+    <w:p>
+      <w:pPr>
+        <w:pStyle w:val="TextBody"/>
+        <w:rPr/>
+      </w:pPr>
+      <w:r>
+        <w:rPr/>
+      </w:r>
+    </w:p>
+    <w:p>
+      <w:pPr>
+        <w:pStyle w:val="TextBody"/>
+        <w:rPr/>
+      </w:pPr>
+      <w:r>
+        <w:rPr/>
+        <w:t>}</w:t>
+      </w:r>
+    </w:p>
+    <w:p>
+      <w:pPr>
+        <w:pStyle w:val="TextBody"/>
+        <w:rPr/>
+      </w:pPr>
+      <w:r>
+        <w:rPr/>
+      </w:r>
+    </w:p>
+    <w:p>
+      <w:pPr>
+        <w:pStyle w:val="TextBody"/>
+        <w:rPr/>
+      </w:pPr>
+      <w:r>
+        <w:rPr/>
+        <w:t>/* References:</w:t>
+      </w:r>
+    </w:p>
+    <w:p>
+      <w:pPr>
+        <w:pStyle w:val="TextBody"/>
+        <w:rPr/>
+      </w:pPr>
+      <w:r>
+        <w:rPr/>
+        <w:t>Harrington Peter 2012 - "Machine learning in action", Manning Publications Co., Shelter Island</w:t>
+      </w:r>
+    </w:p>
+    <w:p>
+      <w:pPr>
+        <w:pStyle w:val="TextBody"/>
+        <w:rPr/>
+      </w:pPr>
+      <w:r>
+        <w:rPr/>
+        <w:t>Odersky Martin, Spoon Lex, Venners Bill 2010 - "Programming in Scala", Second Edition, Artima, Walnut Creek</w:t>
+      </w:r>
+    </w:p>
+    <w:p>
+      <w:pPr>
+        <w:pStyle w:val="TextBody"/>
+        <w:spacing w:before="0" w:after="140"/>
+        <w:rPr/>
+      </w:pPr>
+      <w:r>
+        <w:rPr/>
+        <w:t>*/</w:t>
       </w:r>
     </w:p>
     <w:sectPr>
@@ -3661,8 +4218,8 @@
       <w:pStyle w:val="Footer"/>
       <w:rPr/>
     </w:pPr>
-    <w:bookmarkStart w:id="42" w:name="__RefHeading___Toc216_241067100"/>
-    <w:bookmarkEnd w:id="42"/>
+    <w:bookmarkStart w:id="43" w:name="__RefHeading___Toc216_241067100"/>
+    <w:bookmarkEnd w:id="43"/>
     <w:r>
       <w:rPr/>
       <w:fldChar w:fldCharType="begin"/>
@@ -3674,7 +4231,7 @@
       <w:fldChar w:fldCharType="separate"/>
     </w:r>
     <w:r>
-      <w:t>9</w:t>
+      <w:t>11</w:t>
     </w:r>
     <w:r>
       <w:fldChar w:fldCharType="end"/>

</xml_diff>

<commit_message>
adding references, documenting the scalaML package
</commit_message>
<xml_diff>
--- a/Intro_Statistical_Computing.docx
+++ b/Intro_Statistical_Computing.docx
@@ -13,7 +13,15 @@
       <w:bookmarkEnd w:id="0"/>
       <w:r>
         <w:rPr/>
-        <w:t>An introduction to statistical computing in Scala</w:t>
+        <w:t>I</w:t>
+      </w:r>
+      <w:r>
+        <w:rPr/>
+        <w:t xml:space="preserve">ntroduction to statistical computing in Scala: </w:t>
+      </w:r>
+      <w:r>
+        <w:rPr/>
+        <w:t>an application of the k-Nearest Neighbors classifier</w:t>
       </w:r>
     </w:p>
     <w:p>
@@ -72,15 +80,6 @@
     </w:p>
     <w:p>
       <w:pPr>
-        <w:pStyle w:val="Normal"/>
-        <w:rPr/>
-      </w:pPr>
-      <w:r>
-        <w:rPr/>
-      </w:r>
-    </w:p>
-    <w:p>
-      <w:pPr>
         <w:pStyle w:val="TOAHeading"/>
         <w:rPr/>
       </w:pPr>
@@ -106,10 +105,29 @@
       <w:r>
         <w:fldChar w:fldCharType="separate"/>
       </w:r>
+      <w:hyperlink w:anchor="__RefHeading___Toc655_455876533">
+        <w:r>
+          <w:rPr>
+            <w:rStyle w:val="Style"/>
+          </w:rPr>
+          <w:t>Abstract</w:t>
+          <w:tab/>
+          <w:t>1</w:t>
+        </w:r>
+      </w:hyperlink>
+    </w:p>
+    <w:p>
+      <w:pPr>
+        <w:pStyle w:val="Contents1"/>
+        <w:tabs>
+          <w:tab w:val="right" w:pos="9972" w:leader="dot"/>
+        </w:tabs>
+        <w:rPr/>
+      </w:pPr>
       <w:hyperlink w:anchor="__RefHeading___Toc214_241067100">
         <w:r>
           <w:rPr>
-            <w:rStyle w:val="IndexLink"/>
+            <w:rStyle w:val="Style"/>
           </w:rPr>
           <w:t>Getting started</w:t>
           <w:tab/>
@@ -128,7 +146,7 @@
       <w:hyperlink w:anchor="__RefHeading___Toc129_1943657966">
         <w:r>
           <w:rPr>
-            <w:rStyle w:val="IndexLink"/>
+            <w:rStyle w:val="Style"/>
           </w:rPr>
           <w:t>Basic vector operations</w:t>
           <w:tab/>
@@ -147,7 +165,7 @@
       <w:hyperlink w:anchor="__RefHeading___Toc809_1943657966">
         <w:r>
           <w:rPr>
-            <w:rStyle w:val="IndexLink"/>
+            <w:rStyle w:val="Style"/>
           </w:rPr>
           <w:t>Reading files for classification tasks</w:t>
           <w:tab/>
@@ -166,7 +184,7 @@
       <w:hyperlink w:anchor="__RefHeading___Toc1178_1943657966">
         <w:r>
           <w:rPr>
-            <w:rStyle w:val="IndexLink"/>
+            <w:rStyle w:val="Style"/>
           </w:rPr>
           <w:t>K-Nearest Neighbors (kNN) classification</w:t>
           <w:tab/>
@@ -185,11 +203,11 @@
       <w:hyperlink w:anchor="__RefHeading___Toc130_537809076">
         <w:r>
           <w:rPr>
-            <w:rStyle w:val="IndexLink"/>
+            <w:rStyle w:val="Style"/>
           </w:rPr>
           <w:t>Bibliography</w:t>
           <w:tab/>
-          <w:t>5</w:t>
+          <w:t>6</w:t>
         </w:r>
       </w:hyperlink>
     </w:p>
@@ -204,11 +222,11 @@
       <w:hyperlink w:anchor="__RefHeading___Toc1616_1943657966">
         <w:r>
           <w:rPr>
-            <w:rStyle w:val="IndexLink"/>
+            <w:rStyle w:val="Style"/>
           </w:rPr>
           <w:t>Appendix A: Source file - src/main/scala/mai/scalaML/BasicVectorOP.scala</w:t>
           <w:tab/>
-          <w:t>6</w:t>
+          <w:t>7</w:t>
         </w:r>
       </w:hyperlink>
     </w:p>
@@ -223,11 +241,11 @@
       <w:hyperlink w:anchor="__RefHeading___Toc1618_1943657966">
         <w:r>
           <w:rPr>
-            <w:rStyle w:val="IndexLink"/>
+            <w:rStyle w:val="Style"/>
           </w:rPr>
           <w:t>Appendix B: Source file – src/main/scala/mai/scalaML/ReadFile.scala</w:t>
           <w:tab/>
-          <w:t>7</w:t>
+          <w:t>8</w:t>
         </w:r>
       </w:hyperlink>
     </w:p>
@@ -242,11 +260,11 @@
       <w:hyperlink w:anchor="__RefHeading___Toc1620_1943657966">
         <w:r>
           <w:rPr>
-            <w:rStyle w:val="IndexLink"/>
+            <w:rStyle w:val="Style"/>
           </w:rPr>
           <w:t>Appendix C: Source file – src/main/scala/mai/scalaML/kNN.scala</w:t>
           <w:tab/>
-          <w:t>8</w:t>
+          <w:t>9</w:t>
         </w:r>
       </w:hyperlink>
     </w:p>
@@ -261,11 +279,11 @@
       <w:hyperlink w:anchor="__RefHeading___Toc450_1348730725">
         <w:r>
           <w:rPr>
-            <w:rStyle w:val="IndexLink"/>
+            <w:rStyle w:val="Style"/>
           </w:rPr>
           <w:t>Appendix D: Source file – src/main/scala/mai/scalaML/AutoNorm.scala</w:t>
           <w:tab/>
-          <w:t>10</w:t>
+          <w:t>11</w:t>
         </w:r>
       </w:hyperlink>
       <w:r>
@@ -292,10 +310,82 @@
         <w:ind w:left="0" w:hanging="0"/>
         <w:rPr/>
       </w:pPr>
-      <w:bookmarkStart w:id="2" w:name="__RefHeading___Toc214_241067100"/>
+      <w:bookmarkStart w:id="2" w:name="__RefHeading___Toc655_455876533"/>
       <w:bookmarkEnd w:id="2"/>
       <w:r>
         <w:rPr/>
+        <w:t>Abstract</w:t>
+      </w:r>
+    </w:p>
+    <w:p>
+      <w:pPr>
+        <w:pStyle w:val="TextBody"/>
+        <w:widowControl/>
+        <w:numPr>
+          <w:ilvl w:val="0"/>
+          <w:numId w:val="5"/>
+        </w:numPr>
+        <w:bidi w:val="0"/>
+        <w:spacing w:lineRule="auto" w:line="288" w:before="0" w:after="26"/>
+        <w:ind w:left="0" w:right="0" w:hanging="0"/>
+        <w:jc w:val="both"/>
+        <w:rPr/>
+      </w:pPr>
+      <w:r>
+        <w:rPr/>
+        <w:t>Statistical computing evolves at a high speed, mainly because statisticians have recognized the advantage of being able to design their algorithms according to their needs. The present paper documents the implementation i</w:t>
+      </w:r>
+      <w:r>
+        <w:rPr/>
+        <w:t xml:space="preserve">n Scala </w:t>
+      </w:r>
+      <w:r>
+        <w:rPr/>
+        <w:t>of the k-N</w:t>
+      </w:r>
+      <w:r>
+        <w:rPr/>
+        <w:t xml:space="preserve">earest </w:t>
+      </w:r>
+      <w:r>
+        <w:rPr/>
+        <w:t>N</w:t>
+      </w:r>
+      <w:r>
+        <w:rPr/>
+        <w:t>eighbors</w:t>
+      </w:r>
+      <w:r>
+        <w:rPr/>
+        <w:t xml:space="preserve"> </w:t>
+      </w:r>
+      <w:r>
+        <w:rPr/>
+        <w:t xml:space="preserve">(kNN) </w:t>
+      </w:r>
+      <w:r>
+        <w:rPr/>
+        <w:t xml:space="preserve">classifier </w:t>
+      </w:r>
+      <w:r>
+        <w:rPr/>
+        <w:t xml:space="preserve">based on Euclidean distances. It represents the first part of a statistical package called scalaML used for classification, which will include in the future also topics like decision trees and logistic regression.  </w:t>
+      </w:r>
+    </w:p>
+    <w:p>
+      <w:pPr>
+        <w:pStyle w:val="Heading1"/>
+        <w:numPr>
+          <w:ilvl w:val="0"/>
+          <w:numId w:val="1"/>
+        </w:numPr>
+        <w:ind w:left="0" w:hanging="0"/>
+        <w:rPr/>
+      </w:pPr>
+      <w:bookmarkStart w:id="3" w:name="__RefHeading___Toc214_241067100"/>
+      <w:bookmarkEnd w:id="3"/>
+      <w:r>
+        <w:rPr/>
         <w:t>Getting started</w:t>
       </w:r>
     </w:p>
@@ -305,15 +395,15 @@
         <w:jc w:val="both"/>
         <w:rPr/>
       </w:pPr>
-      <w:bookmarkStart w:id="3" w:name="__UnoMark__63_205953933"/>
-      <w:bookmarkStart w:id="4" w:name="__UnoMark__45_205953933"/>
-      <w:bookmarkStart w:id="5" w:name="__UnoMark__87_205953933"/>
+      <w:bookmarkStart w:id="4" w:name="__UnoMark__87_205953933"/>
+      <w:bookmarkStart w:id="5" w:name="__UnoMark__45_205953933"/>
       <w:bookmarkStart w:id="6" w:name="__UnoMark__63_205953933"/>
-      <w:bookmarkStart w:id="7" w:name="__UnoMark__45_205953933"/>
-      <w:bookmarkStart w:id="8" w:name="__UnoMark__87_205953933"/>
-      <w:bookmarkEnd w:id="6"/>
+      <w:bookmarkStart w:id="7" w:name="__UnoMark__87_205953933"/>
+      <w:bookmarkStart w:id="8" w:name="__UnoMark__45_205953933"/>
+      <w:bookmarkStart w:id="9" w:name="__UnoMark__63_205953933"/>
       <w:bookmarkEnd w:id="7"/>
       <w:bookmarkEnd w:id="8"/>
+      <w:bookmarkEnd w:id="9"/>
       <w:r>
         <w:rPr/>
       </w:r>
@@ -339,15 +429,16 @@
         <w:rPr/>
         <w:t>In order to begin with statistical computing in Scala, you need to install the appropriate tools on your computer. Because different operating systems require different installing procedures, I will let you check the websites of the tools used and extract the information needed to install them on your computer. So, visit the website of the Scala language and of sbt and follow the instructions found there. If you encounter big problems you can grasp to the introduction into the Scala language of Jason Swartz</w:t>
       </w:r>
-      <w:bookmarkStart w:id="9" w:name="__UnoMark__436_1708689488"/>
-      <w:bookmarkStart w:id="10" w:name="ZOTERO_BREF_qiSW5XN0jhb6"/>
-      <w:bookmarkStart w:id="11" w:name="__UnoMark__84_537809076"/>
-      <w:bookmarkStart w:id="12" w:name="__UnoMark__96_537809076"/>
+      <w:bookmarkStart w:id="10" w:name="__UnoMark__492_455876533"/>
+      <w:bookmarkStart w:id="11" w:name="__UnoMark__437_1812193952"/>
+      <w:bookmarkStart w:id="12" w:name="__UnoMark__1503_1943657966"/>
       <w:bookmarkStart w:id="13" w:name="__UnoMark__1395_1943657966"/>
-      <w:bookmarkStart w:id="14" w:name="__UnoMark__1503_1943657966"/>
-      <w:bookmarkStart w:id="15" w:name="__UnoMark__437_1812193952"/>
-      <w:bookmarkStart w:id="16" w:name="__UnoMark__86_205953933"/>
-      <w:bookmarkEnd w:id="16"/>
+      <w:bookmarkStart w:id="14" w:name="__UnoMark__96_537809076"/>
+      <w:bookmarkStart w:id="15" w:name="__UnoMark__84_537809076"/>
+      <w:bookmarkStart w:id="16" w:name="ZOTERO_BREF_qiSW5XN0jhb6"/>
+      <w:bookmarkStart w:id="17" w:name="__UnoMark__436_1708689488"/>
+      <w:bookmarkStart w:id="18" w:name="__UnoMark__86_205953933"/>
+      <w:bookmarkEnd w:id="18"/>
       <w:r>
         <w:rPr>
           <w:b w:val="false"/>
@@ -359,17 +450,18 @@
         </w:rPr>
         <w:t>1</w:t>
       </w:r>
-      <w:bookmarkStart w:id="17" w:name="__UnoMark__90_205953933"/>
-      <w:bookmarkStart w:id="18" w:name="__UnoMark__98_205953933"/>
-      <w:bookmarkEnd w:id="9"/>
+      <w:bookmarkStart w:id="19" w:name="__UnoMark__98_205953933"/>
+      <w:bookmarkStart w:id="20" w:name="__UnoMark__90_205953933"/>
       <w:bookmarkEnd w:id="10"/>
       <w:bookmarkEnd w:id="11"/>
       <w:bookmarkEnd w:id="12"/>
       <w:bookmarkEnd w:id="13"/>
       <w:bookmarkEnd w:id="14"/>
       <w:bookmarkEnd w:id="15"/>
+      <w:bookmarkEnd w:id="16"/>
       <w:bookmarkEnd w:id="17"/>
-      <w:bookmarkEnd w:id="18"/>
+      <w:bookmarkEnd w:id="19"/>
+      <w:bookmarkEnd w:id="20"/>
       <w:r>
         <w:rPr/>
         <w:t xml:space="preserve"> and come back later. This is a normal iterative approach used by anyone who wants to get into a new field. The main aim of this work is to serve as documentation for the scalaML package developed by me at INCDS. The GitHub repository of the project can be found at the following link:</w:t>
@@ -414,14 +506,15 @@
         <w:rPr/>
         <w:t>As mentioned previously, in order to use the scalaML package, you need to install Scala and sbt. Supposed you passed through these initial steps successfully, you can create a new Scala project using sbt. Again, if you encounter big problems, you can check the book of Joshua Suereth and Matthew Farwell</w:t>
       </w:r>
-      <w:bookmarkStart w:id="19" w:name="__UnoMark__437_1708689488"/>
-      <w:bookmarkStart w:id="20" w:name="ZOTERO_BREF_S94IorZSTsW6"/>
-      <w:bookmarkStart w:id="21" w:name="__UnoMark__97_537809076"/>
-      <w:bookmarkStart w:id="22" w:name="__UnoMark__1396_1943657966"/>
+      <w:bookmarkStart w:id="21" w:name="__UnoMark__493_455876533"/>
+      <w:bookmarkStart w:id="22" w:name="__UnoMark__438_1812193952"/>
       <w:bookmarkStart w:id="23" w:name="__UnoMark__1504_1943657966"/>
-      <w:bookmarkStart w:id="24" w:name="__UnoMark__438_1812193952"/>
-      <w:bookmarkStart w:id="25" w:name="__UnoMark__83_537809076"/>
-      <w:bookmarkEnd w:id="25"/>
+      <w:bookmarkStart w:id="24" w:name="__UnoMark__1396_1943657966"/>
+      <w:bookmarkStart w:id="25" w:name="__UnoMark__97_537809076"/>
+      <w:bookmarkStart w:id="26" w:name="ZOTERO_BREF_S94IorZSTsW6"/>
+      <w:bookmarkStart w:id="27" w:name="__UnoMark__437_1708689488"/>
+      <w:bookmarkStart w:id="28" w:name="__UnoMark__83_537809076"/>
+      <w:bookmarkEnd w:id="28"/>
       <w:r>
         <w:rPr>
           <w:b w:val="false"/>
@@ -433,16 +526,17 @@
         </w:rPr>
         <w:t>2</w:t>
       </w:r>
-      <w:bookmarkStart w:id="26" w:name="__UnoMark__87_537809076"/>
-      <w:bookmarkStart w:id="27" w:name="__UnoMark__95_537809076"/>
-      <w:bookmarkEnd w:id="19"/>
-      <w:bookmarkEnd w:id="20"/>
+      <w:bookmarkStart w:id="29" w:name="__UnoMark__95_537809076"/>
+      <w:bookmarkStart w:id="30" w:name="__UnoMark__87_537809076"/>
       <w:bookmarkEnd w:id="21"/>
       <w:bookmarkEnd w:id="22"/>
       <w:bookmarkEnd w:id="23"/>
       <w:bookmarkEnd w:id="24"/>
+      <w:bookmarkEnd w:id="25"/>
       <w:bookmarkEnd w:id="26"/>
       <w:bookmarkEnd w:id="27"/>
+      <w:bookmarkEnd w:id="29"/>
+      <w:bookmarkEnd w:id="30"/>
       <w:r>
         <w:rPr/>
         <w:t xml:space="preserve"> for an introduction in sbt. </w:t>
@@ -468,8 +562,8 @@
         <w:ind w:left="0" w:hanging="0"/>
         <w:rPr/>
       </w:pPr>
-      <w:bookmarkStart w:id="28" w:name="__RefHeading___Toc129_1943657966"/>
-      <w:bookmarkEnd w:id="28"/>
+      <w:bookmarkStart w:id="31" w:name="__RefHeading___Toc129_1943657966"/>
+      <w:bookmarkEnd w:id="31"/>
       <w:r>
         <w:rPr/>
         <w:t>Basic vector operations</w:t>
@@ -981,8 +1075,8 @@
         <w:ind w:left="0" w:hanging="0"/>
         <w:rPr/>
       </w:pPr>
-      <w:bookmarkStart w:id="29" w:name="__RefHeading___Toc809_1943657966"/>
-      <w:bookmarkEnd w:id="29"/>
+      <w:bookmarkStart w:id="32" w:name="__RefHeading___Toc809_1943657966"/>
+      <w:bookmarkEnd w:id="32"/>
       <w:r>
         <w:rPr/>
         <w:t>Reading files for classification tasks</w:t>
@@ -1254,8 +1348,8 @@
         <w:ind w:left="0" w:hanging="0"/>
         <w:rPr/>
       </w:pPr>
-      <w:bookmarkStart w:id="30" w:name="__RefHeading___Toc1178_1943657966"/>
-      <w:bookmarkEnd w:id="30"/>
+      <w:bookmarkStart w:id="33" w:name="__RefHeading___Toc1178_1943657966"/>
+      <w:bookmarkEnd w:id="33"/>
       <w:r>
         <w:rPr/>
         <w:t xml:space="preserve">K-Nearest Neighbors (kNN) classification </w:t>
@@ -1899,8 +1993,8 @@
         <w:ind w:left="0" w:hanging="0"/>
         <w:rPr/>
       </w:pPr>
-      <w:bookmarkStart w:id="31" w:name="__RefHeading___Toc130_537809076"/>
-      <w:bookmarkEnd w:id="31"/>
+      <w:bookmarkStart w:id="34" w:name="__RefHeading___Toc130_537809076"/>
+      <w:bookmarkEnd w:id="34"/>
       <w:r>
         <w:rPr/>
         <w:t>Bibliography</w:t>
@@ -1911,9 +2005,9 @@
         <w:pStyle w:val="Bibliography1"/>
         <w:rPr/>
       </w:pPr>
-      <w:bookmarkStart w:id="32" w:name="ZOTERO_BREF_9tYutxGThVON"/>
-      <w:bookmarkStart w:id="33" w:name="__UnoMark__439_1812193952"/>
-      <w:bookmarkEnd w:id="33"/>
+      <w:bookmarkStart w:id="35" w:name="ZOTERO_BREF_9tYutxGThVON"/>
+      <w:bookmarkStart w:id="36" w:name="__UnoMark__494_455876533"/>
+      <w:bookmarkEnd w:id="36"/>
       <w:r>
         <w:rPr/>
         <w:t>1.</w:t>
@@ -2154,12 +2248,7 @@
       </w:pPr>
       <w:r>
         <w:rPr/>
-        <w:t>12. V</w:t>
-      </w:r>
-      <w:bookmarkStart w:id="34" w:name="__DdeLink__583_1812193952"/>
-      <w:r>
-        <w:rPr/>
-        <w:t xml:space="preserve">enables, W. N. &amp; Ripley, B. D. </w:t>
+        <w:t xml:space="preserve">12. Venables, W. N. &amp; Ripley, B. D. </w:t>
       </w:r>
       <w:r>
         <w:rPr>
@@ -2171,20 +2260,63 @@
         <w:rPr/>
         <w:t>. (Springer, 2002).</w:t>
       </w:r>
-      <w:bookmarkStart w:id="35" w:name="__UnoMark__102_537809076"/>
-      <w:bookmarkStart w:id="36" w:name="__UnoMark__1402_1943657966"/>
-      <w:bookmarkStart w:id="37" w:name="__UnoMark__1510_1943657966"/>
-      <w:bookmarkStart w:id="38" w:name="__UnoMark__444_1812193952"/>
-      <w:bookmarkEnd w:id="32"/>
+    </w:p>
+    <w:p>
+      <w:pPr>
+        <w:pStyle w:val="Bibliography1"/>
+        <w:rPr/>
+      </w:pPr>
+      <w:r>
+        <w:rPr/>
+        <w:t xml:space="preserve">13. Pfeffer, A. </w:t>
+      </w:r>
+      <w:r>
+        <w:rPr>
+          <w:i/>
+        </w:rPr>
+        <w:t>Practical probabilistic programming</w:t>
+      </w:r>
+      <w:r>
+        <w:rPr/>
+        <w:t>. (Manning Publications Co.).</w:t>
+      </w:r>
+    </w:p>
+    <w:p>
+      <w:pPr>
+        <w:pStyle w:val="Bibliography1"/>
+        <w:rPr/>
+      </w:pPr>
+      <w:r>
+        <w:rPr/>
+        <w:t xml:space="preserve">14. Lial, M., Greenwell, R. &amp; Ritchey, N. </w:t>
+      </w:r>
+      <w:r>
+        <w:rPr>
+          <w:i/>
+        </w:rPr>
+        <w:t>Calculus with applications</w:t>
+      </w:r>
+      <w:r>
+        <w:rPr/>
+        <w:t>. (Pearson, 2012).</w:t>
+      </w:r>
+      <w:bookmarkStart w:id="37" w:name="__UnoMark__499_455876533"/>
+      <w:bookmarkStart w:id="38" w:name="__DdeLink__583_1812193952"/>
+      <w:bookmarkStart w:id="39" w:name="__UnoMark__444_1812193952"/>
+      <w:bookmarkStart w:id="40" w:name="__UnoMark__1510_1943657966"/>
+      <w:bookmarkStart w:id="41" w:name="__UnoMark__1402_1943657966"/>
+      <w:bookmarkStart w:id="42" w:name="__UnoMark__102_537809076"/>
       <w:bookmarkEnd w:id="35"/>
-      <w:bookmarkEnd w:id="36"/>
       <w:bookmarkEnd w:id="37"/>
+      <w:bookmarkEnd w:id="39"/>
+      <w:bookmarkEnd w:id="40"/>
+      <w:bookmarkEnd w:id="41"/>
+      <w:bookmarkEnd w:id="42"/>
+      <w:r>
+        <w:rPr/>
+        <w:t xml:space="preserve"> </w:t>
+      </w:r>
       <w:bookmarkEnd w:id="38"/>
-      <w:r>
-        <w:rPr/>
-        <w:t xml:space="preserve"> </w:t>
-      </w:r>
-      <w:bookmarkEnd w:id="34"/>
       <w:r>
         <w:rPr/>
         <w:t xml:space="preserve">  </w:t>
@@ -2230,8 +2362,8 @@
         <w:ind w:left="0" w:hanging="0"/>
         <w:rPr/>
       </w:pPr>
-      <w:bookmarkStart w:id="39" w:name="__RefHeading___Toc1616_1943657966"/>
-      <w:bookmarkEnd w:id="39"/>
+      <w:bookmarkStart w:id="43" w:name="__RefHeading___Toc1616_1943657966"/>
+      <w:bookmarkEnd w:id="43"/>
       <w:r>
         <w:rPr>
           <w:sz w:val="36"/>
@@ -2853,8 +2985,8 @@
         <w:ind w:left="0" w:hanging="0"/>
         <w:rPr/>
       </w:pPr>
-      <w:bookmarkStart w:id="40" w:name="__RefHeading___Toc1618_1943657966"/>
-      <w:bookmarkEnd w:id="40"/>
+      <w:bookmarkStart w:id="44" w:name="__RefHeading___Toc1618_1943657966"/>
+      <w:bookmarkEnd w:id="44"/>
       <w:r>
         <w:rPr/>
         <w:t>Appendix B: Source file – src/main/scala/mai/scalaML/ReadFile.scala</w:t>
@@ -3262,8 +3394,8 @@
         <w:ind w:left="0" w:hanging="0"/>
         <w:rPr/>
       </w:pPr>
-      <w:bookmarkStart w:id="41" w:name="__RefHeading___Toc1620_1943657966"/>
-      <w:bookmarkEnd w:id="41"/>
+      <w:bookmarkStart w:id="45" w:name="__RefHeading___Toc1620_1943657966"/>
+      <w:bookmarkEnd w:id="45"/>
       <w:r>
         <w:rPr/>
         <w:t>Appendix C: Source file – src/main/scala/mai/scalaML/kNN.scala</w:t>
@@ -3944,8 +4076,8 @@
         <w:ind w:left="0" w:hanging="0"/>
         <w:rPr/>
       </w:pPr>
-      <w:bookmarkStart w:id="42" w:name="__RefHeading___Toc450_1348730725"/>
-      <w:bookmarkEnd w:id="42"/>
+      <w:bookmarkStart w:id="46" w:name="__RefHeading___Toc450_1348730725"/>
+      <w:bookmarkEnd w:id="46"/>
       <w:r>
         <w:rPr/>
         <w:t>Appendix D: Source file – src/main/scala/mai/scalaML/AutoNorm.scala</w:t>
@@ -4206,8 +4338,8 @@
       <w:pStyle w:val="Footer"/>
       <w:rPr/>
     </w:pPr>
-    <w:bookmarkStart w:id="43" w:name="__RefHeading___Toc216_241067100"/>
-    <w:bookmarkEnd w:id="43"/>
+    <w:bookmarkStart w:id="47" w:name="__RefHeading___Toc216_241067100"/>
+    <w:bookmarkEnd w:id="47"/>
     <w:r>
       <w:rPr/>
       <w:fldChar w:fldCharType="begin"/>
@@ -4219,7 +4351,7 @@
       <w:fldChar w:fldCharType="separate"/>
     </w:r>
     <w:r>
-      <w:t>11</w:t>
+      <w:t>12</w:t>
     </w:r>
     <w:r>
       <w:fldChar w:fldCharType="end"/>

</xml_diff>

<commit_message>
documenting the testing framework of the kNN classifier
</commit_message>
<xml_diff>
--- a/Intro_Statistical_Computing.docx
+++ b/Intro_Statistical_Computing.docx
@@ -100,7 +100,7 @@
       <w:hyperlink w:anchor="__RefHeading___Toc655_455876533">
         <w:r>
           <w:rPr>
-            <w:rStyle w:val="IndexLink"/>
+            <w:rStyle w:val="Style"/>
           </w:rPr>
           <w:t>Abstract</w:t>
           <w:tab/>
@@ -119,7 +119,7 @@
       <w:hyperlink w:anchor="__RefHeading___Toc214_241067100">
         <w:r>
           <w:rPr>
-            <w:rStyle w:val="IndexLink"/>
+            <w:rStyle w:val="Style"/>
           </w:rPr>
           <w:t>Getting started</w:t>
           <w:tab/>
@@ -138,7 +138,7 @@
       <w:hyperlink w:anchor="__RefHeading___Toc129_1943657966">
         <w:r>
           <w:rPr>
-            <w:rStyle w:val="IndexLink"/>
+            <w:rStyle w:val="Style"/>
           </w:rPr>
           <w:t>Basic vector operations</w:t>
           <w:tab/>
@@ -157,7 +157,7 @@
       <w:hyperlink w:anchor="__RefHeading___Toc809_1943657966">
         <w:r>
           <w:rPr>
-            <w:rStyle w:val="IndexLink"/>
+            <w:rStyle w:val="Style"/>
           </w:rPr>
           <w:t>Reading files for classification tasks</w:t>
           <w:tab/>
@@ -176,7 +176,7 @@
       <w:hyperlink w:anchor="__RefHeading___Toc1178_1943657966">
         <w:r>
           <w:rPr>
-            <w:rStyle w:val="IndexLink"/>
+            <w:rStyle w:val="Style"/>
           </w:rPr>
           <w:t>K-Nearest Neighbors (kNN) classification</w:t>
           <w:tab/>
@@ -195,7 +195,7 @@
       <w:hyperlink w:anchor="__RefHeading___Toc130_537809076">
         <w:r>
           <w:rPr>
-            <w:rStyle w:val="IndexLink"/>
+            <w:rStyle w:val="Style"/>
           </w:rPr>
           <w:t>Bibliography</w:t>
           <w:tab/>
@@ -214,7 +214,7 @@
       <w:hyperlink w:anchor="__RefHeading___Toc1616_1943657966">
         <w:r>
           <w:rPr>
-            <w:rStyle w:val="IndexLink"/>
+            <w:rStyle w:val="Style"/>
           </w:rPr>
           <w:t>Appendix A: Source file - src/main/scala/mai/scalaML/BasicVectorOP.scala</w:t>
           <w:tab/>
@@ -233,7 +233,7 @@
       <w:hyperlink w:anchor="__RefHeading___Toc1618_1943657966">
         <w:r>
           <w:rPr>
-            <w:rStyle w:val="IndexLink"/>
+            <w:rStyle w:val="Style"/>
           </w:rPr>
           <w:t>Appendix B: Source file – src/main/scala/mai/scalaML/ReadFile.scala</w:t>
           <w:tab/>
@@ -252,7 +252,7 @@
       <w:hyperlink w:anchor="__RefHeading___Toc1620_1943657966">
         <w:r>
           <w:rPr>
-            <w:rStyle w:val="IndexLink"/>
+            <w:rStyle w:val="Style"/>
           </w:rPr>
           <w:t>Appendix C: Source file – src/main/scala/mai/scalaML/kNN.scala</w:t>
           <w:tab/>
@@ -271,11 +271,30 @@
       <w:hyperlink w:anchor="__RefHeading___Toc450_1348730725">
         <w:r>
           <w:rPr>
-            <w:rStyle w:val="IndexLink"/>
+            <w:rStyle w:val="Style"/>
           </w:rPr>
           <w:t>Appendix D: Source file – src/main/scala/mai/scalaML/AutoNorm.scala</w:t>
           <w:tab/>
           <w:t>11</w:t>
+        </w:r>
+      </w:hyperlink>
+    </w:p>
+    <w:p>
+      <w:pPr>
+        <w:pStyle w:val="Contents1"/>
+        <w:tabs>
+          <w:tab w:val="right" w:pos="9972" w:leader="dot"/>
+        </w:tabs>
+        <w:rPr/>
+      </w:pPr>
+      <w:hyperlink w:anchor="__RefHeading___Toc517_478062575">
+        <w:r>
+          <w:rPr>
+            <w:rStyle w:val="Style"/>
+          </w:rPr>
+          <w:t>Appendix E: Source file – src/main/scala/mai/scalaML/TestFrameWorkClassif.scala</w:t>
+          <w:tab/>
+          <w:t>12</w:t>
         </w:r>
       </w:hyperlink>
       <w:r>
@@ -351,12 +370,12 @@
         <w:jc w:val="both"/>
         <w:rPr/>
       </w:pPr>
-      <w:bookmarkStart w:id="4" w:name="__UnoMark__63_205953933"/>
+      <w:bookmarkStart w:id="4" w:name="__UnoMark__87_205953933"/>
       <w:bookmarkStart w:id="5" w:name="__UnoMark__45_205953933"/>
-      <w:bookmarkStart w:id="6" w:name="__UnoMark__87_205953933"/>
-      <w:bookmarkStart w:id="7" w:name="__UnoMark__63_205953933"/>
+      <w:bookmarkStart w:id="6" w:name="__UnoMark__63_205953933"/>
+      <w:bookmarkStart w:id="7" w:name="__UnoMark__87_205953933"/>
       <w:bookmarkStart w:id="8" w:name="__UnoMark__45_205953933"/>
-      <w:bookmarkStart w:id="9" w:name="__UnoMark__87_205953933"/>
+      <w:bookmarkStart w:id="9" w:name="__UnoMark__63_205953933"/>
       <w:bookmarkEnd w:id="7"/>
       <w:bookmarkEnd w:id="8"/>
       <w:bookmarkEnd w:id="9"/>
@@ -385,15 +404,15 @@
         <w:rPr/>
         <w:t>In order to begin with statistical computing in Scala, you need to install the appropriate tools on your computer. Because different operating systems require different installing procedures, I will let you check the websites of the tools used and extract the information needed to install them on your computer. So, visit the website of the Scala language and of sbt and follow the instructions found there. If you encounter big problems you can grasp to the introduction into the Scala language of Jason Swartz</w:t>
       </w:r>
-      <w:bookmarkStart w:id="10" w:name="__UnoMark__697_986406531"/>
-      <w:bookmarkStart w:id="11" w:name="__UnoMark__436_1708689488"/>
-      <w:bookmarkStart w:id="12" w:name="ZOTERO_BREF_qiSW5XN0jhb6"/>
-      <w:bookmarkStart w:id="13" w:name="__UnoMark__84_537809076"/>
+      <w:bookmarkStart w:id="10" w:name="__UnoMark__492_455876533"/>
+      <w:bookmarkStart w:id="11" w:name="__UnoMark__437_1812193952"/>
+      <w:bookmarkStart w:id="12" w:name="__UnoMark__1503_1943657966"/>
+      <w:bookmarkStart w:id="13" w:name="__UnoMark__1395_1943657966"/>
       <w:bookmarkStart w:id="14" w:name="__UnoMark__96_537809076"/>
-      <w:bookmarkStart w:id="15" w:name="__UnoMark__1395_1943657966"/>
-      <w:bookmarkStart w:id="16" w:name="__UnoMark__1503_1943657966"/>
-      <w:bookmarkStart w:id="17" w:name="__UnoMark__437_1812193952"/>
-      <w:bookmarkStart w:id="18" w:name="__UnoMark__492_455876533"/>
+      <w:bookmarkStart w:id="15" w:name="__UnoMark__84_537809076"/>
+      <w:bookmarkStart w:id="16" w:name="ZOTERO_BREF_qiSW5XN0jhb6"/>
+      <w:bookmarkStart w:id="17" w:name="__UnoMark__436_1708689488"/>
+      <w:bookmarkStart w:id="18" w:name="__UnoMark__697_986406531"/>
       <w:bookmarkStart w:id="19" w:name="__UnoMark__86_205953933"/>
       <w:bookmarkEnd w:id="19"/>
       <w:r>
@@ -407,8 +426,8 @@
         </w:rPr>
         <w:t>1</w:t>
       </w:r>
-      <w:bookmarkStart w:id="20" w:name="__UnoMark__90_205953933"/>
-      <w:bookmarkStart w:id="21" w:name="__UnoMark__98_205953933"/>
+      <w:bookmarkStart w:id="20" w:name="__UnoMark__98_205953933"/>
+      <w:bookmarkStart w:id="21" w:name="__UnoMark__90_205953933"/>
       <w:bookmarkEnd w:id="10"/>
       <w:bookmarkEnd w:id="11"/>
       <w:bookmarkEnd w:id="12"/>
@@ -464,14 +483,14 @@
         <w:rPr/>
         <w:t>As mentioned previously, in order to use the scalaML package, you need to install Scala and sbt. Supposed you passed through these initial steps successfully, you can create a new Scala project using sbt. Again, if you encounter big problems, you can check the book of Joshua Suereth and Matthew Farwell</w:t>
       </w:r>
-      <w:bookmarkStart w:id="22" w:name="__UnoMark__698_986406531"/>
-      <w:bookmarkStart w:id="23" w:name="__UnoMark__437_1708689488"/>
-      <w:bookmarkStart w:id="24" w:name="ZOTERO_BREF_S94IorZSTsW6"/>
-      <w:bookmarkStart w:id="25" w:name="__UnoMark__97_537809076"/>
-      <w:bookmarkStart w:id="26" w:name="__UnoMark__1396_1943657966"/>
-      <w:bookmarkStart w:id="27" w:name="__UnoMark__1504_1943657966"/>
-      <w:bookmarkStart w:id="28" w:name="__UnoMark__438_1812193952"/>
-      <w:bookmarkStart w:id="29" w:name="__UnoMark__493_455876533"/>
+      <w:bookmarkStart w:id="22" w:name="__UnoMark__493_455876533"/>
+      <w:bookmarkStart w:id="23" w:name="__UnoMark__438_1812193952"/>
+      <w:bookmarkStart w:id="24" w:name="__UnoMark__1504_1943657966"/>
+      <w:bookmarkStart w:id="25" w:name="__UnoMark__1396_1943657966"/>
+      <w:bookmarkStart w:id="26" w:name="__UnoMark__97_537809076"/>
+      <w:bookmarkStart w:id="27" w:name="ZOTERO_BREF_S94IorZSTsW6"/>
+      <w:bookmarkStart w:id="28" w:name="__UnoMark__437_1708689488"/>
+      <w:bookmarkStart w:id="29" w:name="__UnoMark__698_986406531"/>
       <w:bookmarkStart w:id="30" w:name="__UnoMark__83_537809076"/>
       <w:bookmarkEnd w:id="30"/>
       <w:r>
@@ -485,8 +504,8 @@
         </w:rPr>
         <w:t>2</w:t>
       </w:r>
-      <w:bookmarkStart w:id="31" w:name="__UnoMark__87_537809076"/>
-      <w:bookmarkStart w:id="32" w:name="__UnoMark__95_537809076"/>
+      <w:bookmarkStart w:id="31" w:name="__UnoMark__95_537809076"/>
+      <w:bookmarkStart w:id="32" w:name="__UnoMark__87_537809076"/>
       <w:bookmarkEnd w:id="22"/>
       <w:bookmarkEnd w:id="23"/>
       <w:bookmarkEnd w:id="24"/>
@@ -1935,6 +1954,80 @@
     </w:p>
     <w:p>
       <w:pPr>
+        <w:pStyle w:val="Heading2"/>
+        <w:rPr/>
+      </w:pPr>
+      <w:r>
+        <w:rPr/>
+        <w:t>Computing the error rate of the kNN classifier</w:t>
+      </w:r>
+    </w:p>
+    <w:p>
+      <w:pPr>
+        <w:pStyle w:val="Normal"/>
+        <w:jc w:val="both"/>
+        <w:rPr/>
+      </w:pPr>
+      <w:r>
+        <w:rPr/>
+      </w:r>
+    </w:p>
+    <w:p>
+      <w:pPr>
+        <w:pStyle w:val="Normal"/>
+        <w:jc w:val="both"/>
+        <w:rPr/>
+      </w:pPr>
+      <w:r>
+        <w:rPr/>
+        <w:t xml:space="preserve">You can compute the error rate of the kNN classifier with the testFrameWorkClassif() function, which takes three parameters: </w:t>
+      </w:r>
+    </w:p>
+    <w:p>
+      <w:pPr>
+        <w:pStyle w:val="Normal"/>
+        <w:jc w:val="both"/>
+        <w:rPr/>
+      </w:pPr>
+      <w:r>
+        <w:rPr/>
+        <w:t>- the dataset of type [CreateData],</w:t>
+      </w:r>
+    </w:p>
+    <w:p>
+      <w:pPr>
+        <w:pStyle w:val="Normal"/>
+        <w:jc w:val="both"/>
+        <w:rPr/>
+      </w:pPr>
+      <w:r>
+        <w:rPr/>
+        <w:t>- a partition which is a Double from 0 to 1 to indicate the proportion of the test data to the total data (e.g. a partition = 0.3 means 30% of the whole dataset is used in testing), and</w:t>
+      </w:r>
+    </w:p>
+    <w:p>
+      <w:pPr>
+        <w:pStyle w:val="Normal"/>
+        <w:jc w:val="both"/>
+        <w:rPr/>
+      </w:pPr>
+      <w:r>
+        <w:rPr/>
+        <w:t>- an Int which indicates the number of k nearest neighbors used by the kNN classifier.</w:t>
+      </w:r>
+    </w:p>
+    <w:p>
+      <w:pPr>
+        <w:pStyle w:val="Normal"/>
+        <w:jc w:val="both"/>
+        <w:rPr/>
+      </w:pPr>
+      <w:r>
+        <w:rPr/>
+      </w:r>
+    </w:p>
+    <w:p>
+      <w:pPr>
         <w:pStyle w:val="Heading1"/>
         <w:numPr>
           <w:ilvl w:val="0"/>
@@ -2273,15 +2366,7 @@
       </w:r>
       <w:r>
         <w:rPr/>
-        <w:t>. (EPFL, 2003-</w:t>
-      </w:r>
-      <w:r>
-        <w:rPr/>
-        <w:t>2016</w:t>
-      </w:r>
-      <w:r>
-        <w:rPr/>
-        <w:t>).</w:t>
+        <w:t>. (EPFL, 2003-2016).</w:t>
       </w:r>
       <w:bookmarkStart w:id="40" w:name="__DdeLink__583_1812193952"/>
       <w:bookmarkEnd w:id="37"/>
@@ -4285,6 +4370,527 @@
       <w:r>
         <w:rPr/>
         <w:t>Odersky Martin, Spoon Lex, Venners Bill 2010 - "Programming in Scala", Second Edition, Artima, Walnut Creek</w:t>
+      </w:r>
+    </w:p>
+    <w:p>
+      <w:pPr>
+        <w:pStyle w:val="TextBody"/>
+        <w:spacing w:before="0" w:after="140"/>
+        <w:rPr/>
+      </w:pPr>
+      <w:r>
+        <w:rPr/>
+        <w:t>*/</w:t>
+      </w:r>
+    </w:p>
+    <w:p>
+      <w:pPr>
+        <w:pStyle w:val="TextBody"/>
+        <w:spacing w:before="0" w:after="140"/>
+        <w:rPr/>
+      </w:pPr>
+      <w:r>
+        <w:rPr/>
+      </w:r>
+    </w:p>
+    <w:p>
+      <w:pPr>
+        <w:pStyle w:val="Heading1"/>
+        <w:numPr>
+          <w:ilvl w:val="0"/>
+          <w:numId w:val="3"/>
+        </w:numPr>
+        <w:spacing w:before="0" w:after="140"/>
+        <w:ind w:left="0" w:hanging="0"/>
+        <w:rPr/>
+      </w:pPr>
+      <w:bookmarkStart w:id="45" w:name="__RefHeading___Toc517_478062575"/>
+      <w:bookmarkEnd w:id="45"/>
+      <w:r>
+        <w:rPr/>
+        <w:t xml:space="preserve">Appendix </w:t>
+      </w:r>
+      <w:r>
+        <w:rPr/>
+        <w:t>E</w:t>
+      </w:r>
+      <w:r>
+        <w:rPr/>
+        <w:t>: Source file – src/main/scala/mai/scalaML/</w:t>
+      </w:r>
+      <w:r>
+        <w:rPr/>
+        <w:t>TestFrameWorkClassif</w:t>
+      </w:r>
+      <w:r>
+        <w:rPr/>
+        <w:t>.scala</w:t>
+      </w:r>
+    </w:p>
+    <w:p>
+      <w:pPr>
+        <w:pStyle w:val="TextBody"/>
+        <w:spacing w:before="0" w:after="140"/>
+        <w:rPr/>
+      </w:pPr>
+      <w:r>
+        <w:rPr/>
+      </w:r>
+    </w:p>
+    <w:p>
+      <w:pPr>
+        <w:pStyle w:val="TextBody"/>
+        <w:spacing w:before="0" w:after="140"/>
+        <w:rPr/>
+      </w:pPr>
+      <w:r>
+        <w:rPr/>
+        <w:t xml:space="preserve">/* In order to test the kNN classifier you can use the testFrameWorkClassif() function. The error rate is given by the total number of errors (misclassified observations) divied by the total number of tested observations. The testFrameWorkClassif() function takes three parameters: the dataset of type [CreateData], a partition from 0 to 1, which indicates the proportion of test to total data (e.g. partition= 0.3 means 30% of the whole dataset) and an Int which indicates the number of k nearest neighbors used by the kNN classifier.   </w:t>
+      </w:r>
+    </w:p>
+    <w:p>
+      <w:pPr>
+        <w:pStyle w:val="TextBody"/>
+        <w:spacing w:before="0" w:after="140"/>
+        <w:rPr/>
+      </w:pPr>
+      <w:r>
+        <w:rPr/>
+      </w:r>
+    </w:p>
+    <w:p>
+      <w:pPr>
+        <w:pStyle w:val="TextBody"/>
+        <w:spacing w:before="0" w:after="140"/>
+        <w:rPr/>
+      </w:pPr>
+      <w:r>
+        <w:rPr/>
+        <w:t>*/</w:t>
+      </w:r>
+    </w:p>
+    <w:p>
+      <w:pPr>
+        <w:pStyle w:val="TextBody"/>
+        <w:spacing w:before="0" w:after="140"/>
+        <w:rPr/>
+      </w:pPr>
+      <w:r>
+        <w:rPr/>
+        <w:t>package com.mai.scalaML</w:t>
+      </w:r>
+    </w:p>
+    <w:p>
+      <w:pPr>
+        <w:pStyle w:val="TextBody"/>
+        <w:spacing w:before="0" w:after="140"/>
+        <w:rPr/>
+      </w:pPr>
+      <w:r>
+        <w:rPr/>
+      </w:r>
+    </w:p>
+    <w:p>
+      <w:pPr>
+        <w:pStyle w:val="TextBody"/>
+        <w:spacing w:before="0" w:after="140"/>
+        <w:rPr/>
+      </w:pPr>
+      <w:r>
+        <w:rPr/>
+        <w:t>object TestFrameWorkClassif {</w:t>
+      </w:r>
+    </w:p>
+    <w:p>
+      <w:pPr>
+        <w:pStyle w:val="TextBody"/>
+        <w:spacing w:before="0" w:after="140"/>
+        <w:rPr/>
+      </w:pPr>
+      <w:r>
+        <w:rPr/>
+      </w:r>
+    </w:p>
+    <w:p>
+      <w:pPr>
+        <w:pStyle w:val="TextBody"/>
+        <w:spacing w:before="0" w:after="140"/>
+        <w:rPr/>
+      </w:pPr>
+      <w:r>
+        <w:rPr/>
+        <w:t>import scala.util.Random._</w:t>
+      </w:r>
+    </w:p>
+    <w:p>
+      <w:pPr>
+        <w:pStyle w:val="TextBody"/>
+        <w:spacing w:before="0" w:after="140"/>
+        <w:rPr/>
+      </w:pPr>
+      <w:r>
+        <w:rPr/>
+        <w:t>import com.mai.scalaML.kNN._</w:t>
+      </w:r>
+    </w:p>
+    <w:p>
+      <w:pPr>
+        <w:pStyle w:val="TextBody"/>
+        <w:spacing w:before="0" w:after="140"/>
+        <w:rPr/>
+      </w:pPr>
+      <w:r>
+        <w:rPr/>
+      </w:r>
+    </w:p>
+    <w:p>
+      <w:pPr>
+        <w:pStyle w:val="TextBody"/>
+        <w:spacing w:before="0" w:after="140"/>
+        <w:rPr/>
+      </w:pPr>
+      <w:r>
+        <w:rPr/>
+        <w:t>def testFrameWorkClassif ( dataSet: CreateData, partition : Double, k :Int) : Double = {</w:t>
+      </w:r>
+    </w:p>
+    <w:p>
+      <w:pPr>
+        <w:pStyle w:val="TextBody"/>
+        <w:spacing w:before="0" w:after="140"/>
+        <w:rPr/>
+      </w:pPr>
+      <w:r>
+        <w:rPr/>
+      </w:r>
+    </w:p>
+    <w:p>
+      <w:pPr>
+        <w:pStyle w:val="TextBody"/>
+        <w:spacing w:before="0" w:after="140"/>
+        <w:rPr/>
+      </w:pPr>
+      <w:r>
+        <w:rPr/>
+        <w:t>val dataMatrix = dataSet.dataMatrix</w:t>
+      </w:r>
+    </w:p>
+    <w:p>
+      <w:pPr>
+        <w:pStyle w:val="TextBody"/>
+        <w:spacing w:before="0" w:after="140"/>
+        <w:rPr/>
+      </w:pPr>
+      <w:r>
+        <w:rPr/>
+        <w:t>val dataLabels = dataSet.dataLabels</w:t>
+      </w:r>
+    </w:p>
+    <w:p>
+      <w:pPr>
+        <w:pStyle w:val="TextBody"/>
+        <w:spacing w:before="0" w:after="140"/>
+        <w:rPr/>
+      </w:pPr>
+      <w:r>
+        <w:rPr/>
+        <w:t>val dataPlusLabels = dataMatrix.zip(dataLabels)</w:t>
+      </w:r>
+    </w:p>
+    <w:p>
+      <w:pPr>
+        <w:pStyle w:val="TextBody"/>
+        <w:spacing w:before="0" w:after="140"/>
+        <w:rPr/>
+      </w:pPr>
+      <w:r>
+        <w:rPr/>
+        <w:t>val shuffledDataPlusLabels = shuffle(dataPlusLabels)</w:t>
+      </w:r>
+    </w:p>
+    <w:p>
+      <w:pPr>
+        <w:pStyle w:val="TextBody"/>
+        <w:spacing w:before="0" w:after="140"/>
+        <w:rPr/>
+      </w:pPr>
+      <w:r>
+        <w:rPr/>
+        <w:t>val lenDataSet = shuffledDataPlusLabels.length</w:t>
+      </w:r>
+    </w:p>
+    <w:p>
+      <w:pPr>
+        <w:pStyle w:val="TextBody"/>
+        <w:spacing w:before="0" w:after="140"/>
+        <w:rPr/>
+      </w:pPr>
+      <w:r>
+        <w:rPr/>
+        <w:t>val testAndClassSets = shuffledDataPlusLabels.splitAt((lenDataSet.toDouble * partition).toInt)</w:t>
+      </w:r>
+    </w:p>
+    <w:p>
+      <w:pPr>
+        <w:pStyle w:val="TextBody"/>
+        <w:spacing w:before="0" w:after="140"/>
+        <w:rPr/>
+      </w:pPr>
+      <w:r>
+        <w:rPr/>
+        <w:t>val testDataSet = testAndClassSets._1</w:t>
+      </w:r>
+    </w:p>
+    <w:p>
+      <w:pPr>
+        <w:pStyle w:val="TextBody"/>
+        <w:spacing w:before="0" w:after="140"/>
+        <w:rPr/>
+      </w:pPr>
+      <w:r>
+        <w:rPr/>
+        <w:t>val classifDataSet = testAndClassSets._2</w:t>
+      </w:r>
+    </w:p>
+    <w:p>
+      <w:pPr>
+        <w:pStyle w:val="TextBody"/>
+        <w:spacing w:before="0" w:after="140"/>
+        <w:rPr/>
+      </w:pPr>
+      <w:r>
+        <w:rPr/>
+        <w:t>val testDataMatrix = testDataSet.map{ x =&gt; x._1 }</w:t>
+      </w:r>
+    </w:p>
+    <w:p>
+      <w:pPr>
+        <w:pStyle w:val="TextBody"/>
+        <w:spacing w:before="0" w:after="140"/>
+        <w:rPr/>
+      </w:pPr>
+      <w:r>
+        <w:rPr/>
+        <w:t>val testDataLabels = testDataSet.map{ x =&gt; x._2 }</w:t>
+      </w:r>
+    </w:p>
+    <w:p>
+      <w:pPr>
+        <w:pStyle w:val="TextBody"/>
+        <w:spacing w:before="0" w:after="140"/>
+        <w:rPr/>
+      </w:pPr>
+      <w:r>
+        <w:rPr/>
+        <w:t>val classesTest = dataSet.classes</w:t>
+      </w:r>
+    </w:p>
+    <w:p>
+      <w:pPr>
+        <w:pStyle w:val="TextBody"/>
+        <w:spacing w:before="0" w:after="140"/>
+        <w:rPr/>
+      </w:pPr>
+      <w:r>
+        <w:rPr/>
+        <w:t>val usedTestDataSet = new CreateData(testDataMatrix, testDataLabels, classesTest)</w:t>
+      </w:r>
+    </w:p>
+    <w:p>
+      <w:pPr>
+        <w:pStyle w:val="TextBody"/>
+        <w:spacing w:before="0" w:after="140"/>
+        <w:rPr/>
+      </w:pPr>
+      <w:r>
+        <w:rPr/>
+        <w:t>val classifDataMatrix = classifDataSet.map{ x =&gt; x._1 }</w:t>
+      </w:r>
+    </w:p>
+    <w:p>
+      <w:pPr>
+        <w:pStyle w:val="TextBody"/>
+        <w:spacing w:before="0" w:after="140"/>
+        <w:rPr/>
+      </w:pPr>
+      <w:r>
+        <w:rPr/>
+        <w:t>val classifDataLabels = classifDataSet.map{ x =&gt; x._2 }</w:t>
+      </w:r>
+    </w:p>
+    <w:p>
+      <w:pPr>
+        <w:pStyle w:val="TextBody"/>
+        <w:spacing w:before="0" w:after="140"/>
+        <w:rPr/>
+      </w:pPr>
+      <w:r>
+        <w:rPr/>
+        <w:t>val usedClassifDataSet = new CreateData(classifDataMatrix, classifDataLabels, classesTest)</w:t>
+      </w:r>
+    </w:p>
+    <w:p>
+      <w:pPr>
+        <w:pStyle w:val="TextBody"/>
+        <w:spacing w:before="0" w:after="140"/>
+        <w:rPr/>
+      </w:pPr>
+      <w:r>
+        <w:rPr/>
+        <w:t>val resultsTestData = testDataMatrix.map{ x =&gt; classifykNN(Vector(x), usedClassifDataSet, k) }</w:t>
+      </w:r>
+    </w:p>
+    <w:p>
+      <w:pPr>
+        <w:pStyle w:val="TextBody"/>
+        <w:spacing w:before="0" w:after="140"/>
+        <w:rPr/>
+      </w:pPr>
+      <w:r>
+        <w:rPr/>
+        <w:t>val errorRateTuple = resultsTestData.zip(testDataLabels)</w:t>
+      </w:r>
+    </w:p>
+    <w:p>
+      <w:pPr>
+        <w:pStyle w:val="TextBody"/>
+        <w:spacing w:before="0" w:after="140"/>
+        <w:rPr/>
+      </w:pPr>
+      <w:r>
+        <w:rPr/>
+        <w:t>val errorRateMatch = errorRateTuple.map{ x =&gt; if (x._1 == x._2) 1 ; else 0 }</w:t>
+      </w:r>
+    </w:p>
+    <w:p>
+      <w:pPr>
+        <w:pStyle w:val="TextBody"/>
+        <w:spacing w:before="0" w:after="140"/>
+        <w:rPr/>
+      </w:pPr>
+      <w:r>
+        <w:rPr/>
+        <w:t>val goodResults = errorRateMatch.count( _ == 1)</w:t>
+      </w:r>
+    </w:p>
+    <w:p>
+      <w:pPr>
+        <w:pStyle w:val="TextBody"/>
+        <w:spacing w:before="0" w:after="140"/>
+        <w:rPr/>
+      </w:pPr>
+      <w:r>
+        <w:rPr/>
+        <w:t>val wrongResults = errorRateMatch.count( _ == 0)</w:t>
+      </w:r>
+    </w:p>
+    <w:p>
+      <w:pPr>
+        <w:pStyle w:val="TextBody"/>
+        <w:spacing w:before="0" w:after="140"/>
+        <w:rPr/>
+      </w:pPr>
+      <w:r>
+        <w:rPr/>
+        <w:t>val errorRate = wrongResults.toDouble / (testDataSet.length).toDouble</w:t>
+      </w:r>
+    </w:p>
+    <w:p>
+      <w:pPr>
+        <w:pStyle w:val="TextBody"/>
+        <w:spacing w:before="0" w:after="140"/>
+        <w:rPr/>
+      </w:pPr>
+      <w:r>
+        <w:rPr/>
+        <w:t xml:space="preserve">errorRate </w:t>
+      </w:r>
+    </w:p>
+    <w:p>
+      <w:pPr>
+        <w:pStyle w:val="TextBody"/>
+        <w:spacing w:before="0" w:after="140"/>
+        <w:rPr/>
+      </w:pPr>
+      <w:r>
+        <w:rPr/>
+        <w:t>}</w:t>
+      </w:r>
+    </w:p>
+    <w:p>
+      <w:pPr>
+        <w:pStyle w:val="TextBody"/>
+        <w:spacing w:before="0" w:after="140"/>
+        <w:rPr/>
+      </w:pPr>
+      <w:r>
+        <w:rPr/>
+        <w:t>}</w:t>
+      </w:r>
+    </w:p>
+    <w:p>
+      <w:pPr>
+        <w:pStyle w:val="TextBody"/>
+        <w:spacing w:before="0" w:after="140"/>
+        <w:rPr/>
+      </w:pPr>
+      <w:r>
+        <w:rPr/>
+      </w:r>
+    </w:p>
+    <w:p>
+      <w:pPr>
+        <w:pStyle w:val="TextBody"/>
+        <w:spacing w:before="0" w:after="140"/>
+        <w:rPr/>
+      </w:pPr>
+      <w:r>
+        <w:rPr/>
+        <w:t>/* References:</w:t>
+      </w:r>
+    </w:p>
+    <w:p>
+      <w:pPr>
+        <w:pStyle w:val="TextBody"/>
+        <w:spacing w:before="0" w:after="140"/>
+        <w:rPr/>
+      </w:pPr>
+      <w:r>
+        <w:rPr/>
+        <w:t>Harrington Peter 2012 - "Machine learning in action", Manning Publications Co., Shelter Island</w:t>
+      </w:r>
+    </w:p>
+    <w:p>
+      <w:pPr>
+        <w:pStyle w:val="TextBody"/>
+        <w:spacing w:before="0" w:after="140"/>
+        <w:rPr/>
+      </w:pPr>
+      <w:r>
+        <w:rPr/>
+        <w:t>Odersky Martin, Spoon Lex, Venners Bill 2010 - "Programming in Scala", Second Edition, Artima, Walnut Creek</w:t>
+      </w:r>
+    </w:p>
+    <w:p>
+      <w:pPr>
+        <w:pStyle w:val="TextBody"/>
+        <w:spacing w:before="0" w:after="140"/>
+        <w:rPr/>
+      </w:pPr>
+      <w:r>
+        <w:rPr/>
+        <w:t>Bugnion Pascal 2016 - "Scala for Data Science", Packt Publishing, Birmingham</w:t>
+      </w:r>
+    </w:p>
+    <w:p>
+      <w:pPr>
+        <w:pStyle w:val="TextBody"/>
+        <w:spacing w:before="0" w:after="140"/>
+        <w:rPr/>
+      </w:pPr>
+      <w:r>
+        <w:rPr/>
+        <w:t>Scala Standard Library 2.12.0 -scala.util.Random - http://www.scala-lang.org/api/2.12.1/scala/util/Random.html</w:t>
       </w:r>
     </w:p>
     <w:p>
@@ -4319,8 +4925,8 @@
       <w:pStyle w:val="Footer"/>
       <w:rPr/>
     </w:pPr>
-    <w:bookmarkStart w:id="45" w:name="__RefHeading___Toc216_241067100"/>
-    <w:bookmarkEnd w:id="45"/>
+    <w:bookmarkStart w:id="46" w:name="__RefHeading___Toc216_241067100"/>
+    <w:bookmarkEnd w:id="46"/>
     <w:r>
       <w:rPr/>
       <w:fldChar w:fldCharType="begin"/>
@@ -4332,7 +4938,7 @@
       <w:fldChar w:fldCharType="separate"/>
     </w:r>
     <w:r>
-      <w:t>12</w:t>
+      <w:t>14</w:t>
     </w:r>
     <w:r>
       <w:fldChar w:fldCharType="end"/>

</xml_diff>